<commit_message>
updated SampleAL.txt and LangC_AL_Syntax.docx
</commit_message>
<xml_diff>
--- a/LangC_HolderFolder/LangC_DocumentationFolder/LangC_AL_Syntax.docx
+++ b/LangC_HolderFolder/LangC_DocumentationFolder/LangC_AL_Syntax.docx
@@ -504,24 +504,28 @@
     <w:p/>
     <w:p>
       <w:r>
-        <w:t>This is a syntax guide to the Arduino Language. There are several aspec</w:t>
+        <w:t>This is a syntax guide to the Arduino Language</w:t>
       </w:r>
       <w:r>
-        <w:t xml:space="preserve">ts to the Arduino Language that are different than the conventional programming language: the core being the language is centered on reading like English. There are not type declarations but the only numbers are </w:t>
+        <w:t xml:space="preserve"> (AL)</w:t>
       </w:r>
-      <w:proofErr w:type="spellStart"/>
       <w:r>
-        <w:t>ints</w:t>
+        <w:t>. There are several aspec</w:t>
       </w:r>
-      <w:proofErr w:type="spellEnd"/>
       <w:r>
-        <w:t>, and doubles</w:t>
+        <w:t>ts to the Arduino Language that are different than the conventional programming language: the core being the language is ce</w:t>
+      </w:r>
+      <w:r>
+        <w:t>ntered on reading like English and is loosely-typed. AL is an imperative and procedural programming language</w:t>
+      </w:r>
+      <w:r>
+        <w:t>. The intention of this language is to educate people who desire to learn programming. The ease and flexibility of the lang</w:t>
+      </w:r>
+      <w:r>
+        <w:t>uage allows for a dynamic experience along with a sense of learning.</w:t>
       </w:r>
       <w:bookmarkStart w:id="0" w:name="_GoBack"/>
       <w:bookmarkEnd w:id="0"/>
-      <w:r>
-        <w:t xml:space="preserve">. </w:t>
-      </w:r>
     </w:p>
     <w:sectPr>
       <w:pgSz w:w="12240" w:h="15840"/>

</xml_diff>

<commit_message>
figured out all the reserved words, and working on examples and more sample code
</commit_message>
<xml_diff>
--- a/LangC_HolderFolder/LangC_DocumentationFolder/LangC_AL_Syntax.docx
+++ b/LangC_HolderFolder/LangC_DocumentationFolder/LangC_AL_Syntax.docx
@@ -338,6 +338,7 @@
                               <w:dataBinding w:prefixMappings="xmlns:ns0='http://purl.org/dc/elements/1.1/' xmlns:ns1='http://schemas.openxmlformats.org/package/2006/metadata/core-properties' " w:xpath="/ns1:coreProperties[1]/ns0:creator[1]" w:storeItemID="{6C3C8BC8-F283-45AE-878A-BAB7291924A1}"/>
                               <w:text/>
                             </w:sdtPr>
+                            <w:sdtEndPr/>
                             <w:sdtContent>
                               <w:p>
                                 <w:pPr>
@@ -378,6 +379,7 @@
                                 <w:dataBinding w:prefixMappings="xmlns:ns0='http://schemas.openxmlformats.org/officeDocument/2006/extended-properties' " w:xpath="/ns0:Properties[1]/ns0:Company[1]" w:storeItemID="{6668398D-A668-4E3E-A5EB-62B293D839F1}"/>
                                 <w:text/>
                               </w:sdtPr>
+                              <w:sdtEndPr/>
                               <w:sdtContent>
                                 <w:r>
                                   <w:rPr>
@@ -405,6 +407,7 @@
                                 <w:dataBinding w:prefixMappings="xmlns:ns0='http://schemas.microsoft.com/office/2006/coverPageProps' " w:xpath="/ns0:CoverPageProperties[1]/ns0:CompanyAddress[1]" w:storeItemID="{55AF091B-3C7A-41E3-B477-F2FDAA23CFDA}"/>
                                 <w:text/>
                               </w:sdtPr>
+                              <w:sdtEndPr/>
                               <w:sdtContent>
                                 <w:r>
                                   <w:rPr>
@@ -440,6 +443,7 @@
                               <w:dataBinding w:prefixMappings="xmlns:ns0='http://purl.org/dc/elements/1.1/' xmlns:ns1='http://schemas.openxmlformats.org/package/2006/metadata/core-properties' " w:xpath="/ns1:coreProperties[1]/ns0:title[1]" w:storeItemID="{6C3C8BC8-F283-45AE-878A-BAB7291924A1}"/>
                               <w:text/>
                             </w:sdtPr>
+                            <w:sdtEndPr/>
                             <w:sdtContent>
                               <w:p>
                                 <w:pPr>
@@ -496,13 +500,28 @@
     <w:p>
       <w:pPr>
         <w:pStyle w:val="Heading2"/>
-      </w:pPr>
-      <w:r>
-        <w:t>1 Introduction</w:t>
-      </w:r>
-    </w:p>
-    <w:p/>
-    <w:p>
+        <w:spacing w:line="480" w:lineRule="auto"/>
+      </w:pPr>
+      <w:r>
+        <w:rPr>
+          <w:rStyle w:val="Heading1Char"/>
+        </w:rPr>
+        <w:t>1</w:t>
+      </w:r>
+      <w:r>
+        <w:t xml:space="preserve"> </w:t>
+      </w:r>
+      <w:r>
+        <w:rPr>
+          <w:rStyle w:val="Heading1Char"/>
+        </w:rPr>
+        <w:t>Introduction</w:t>
+      </w:r>
+    </w:p>
+    <w:p>
+      <w:pPr>
+        <w:spacing w:line="480" w:lineRule="auto"/>
+      </w:pPr>
       <w:r>
         <w:t>This is a syntax guide to the Arduino Language</w:t>
       </w:r>
@@ -523,9 +542,719 @@
       </w:r>
       <w:r>
         <w:t>uage allows for a dynamic experience along with a sense of learning.</w:t>
+      </w:r>
+    </w:p>
+    <w:p>
+      <w:pPr>
+        <w:spacing w:line="480" w:lineRule="auto"/>
+      </w:pPr>
+    </w:p>
+    <w:p>
+      <w:pPr>
+        <w:pStyle w:val="Heading1"/>
+      </w:pPr>
+      <w:r>
+        <w:t>2 Reserved Word List</w:t>
+      </w:r>
+    </w:p>
+    <w:p>
+      <w:pPr>
+        <w:pStyle w:val="ListParagraph"/>
+        <w:numPr>
+          <w:ilvl w:val="0"/>
+          <w:numId w:val="1"/>
+        </w:numPr>
+      </w:pPr>
+      <w:r>
+        <w:t>and: the conjunction of two statements in a Boolean expression. Ex: if x == 3 and y == 4</w:t>
+      </w:r>
+      <w:r>
+        <w:br/>
+      </w:r>
+    </w:p>
+    <w:p>
+      <w:pPr>
+        <w:pStyle w:val="ListParagraph"/>
+        <w:numPr>
+          <w:ilvl w:val="0"/>
+          <w:numId w:val="1"/>
+        </w:numPr>
+      </w:pPr>
+      <w:r>
+        <w:t xml:space="preserve">array: a collection of objects in AL. Ex: let y = array[5] (y is a collection of 5 objects whose type will be determined at run time by the first object to be inserted) </w:t>
+      </w:r>
+      <w:r>
+        <w:br/>
+      </w:r>
+    </w:p>
+    <w:p>
+      <w:pPr>
+        <w:pStyle w:val="ListParagraph"/>
+        <w:numPr>
+          <w:ilvl w:val="0"/>
+          <w:numId w:val="1"/>
+        </w:numPr>
+      </w:pPr>
+      <w:r>
+        <w:t>as:</w:t>
+      </w:r>
+      <w:r>
+        <w:t xml:space="preserve"> operator that allows you to perform certain types of conversions between compatible reference types. Ex:</w:t>
       </w:r>
       <w:bookmarkStart w:id="0" w:name="_GoBack"/>
       <w:bookmarkEnd w:id="0"/>
+      <w:r>
+        <w:br/>
+      </w:r>
+    </w:p>
+    <w:p>
+      <w:pPr>
+        <w:pStyle w:val="ListParagraph"/>
+        <w:numPr>
+          <w:ilvl w:val="0"/>
+          <w:numId w:val="1"/>
+        </w:numPr>
+      </w:pPr>
+      <w:r>
+        <w:t>begin</w:t>
+      </w:r>
+      <w:r>
+        <w:t>:</w:t>
+      </w:r>
+      <w:r>
+        <w:t xml:space="preserve">  </w:t>
+      </w:r>
+      <w:r>
+        <w:br/>
+      </w:r>
+    </w:p>
+    <w:p>
+      <w:pPr>
+        <w:pStyle w:val="ListParagraph"/>
+        <w:numPr>
+          <w:ilvl w:val="0"/>
+          <w:numId w:val="1"/>
+        </w:numPr>
+      </w:pPr>
+      <w:r>
+        <w:t>break</w:t>
+      </w:r>
+      <w:r>
+        <w:t>:</w:t>
+      </w:r>
+      <w:r>
+        <w:t xml:space="preserve">  </w:t>
+      </w:r>
+      <w:r>
+        <w:br/>
+      </w:r>
+    </w:p>
+    <w:p>
+      <w:pPr>
+        <w:pStyle w:val="ListParagraph"/>
+        <w:numPr>
+          <w:ilvl w:val="0"/>
+          <w:numId w:val="1"/>
+        </w:numPr>
+      </w:pPr>
+      <w:r>
+        <w:t>case:</w:t>
+      </w:r>
+      <w:r>
+        <w:t> </w:t>
+      </w:r>
+      <w:r>
+        <w:br/>
+      </w:r>
+    </w:p>
+    <w:p>
+      <w:pPr>
+        <w:pStyle w:val="ListParagraph"/>
+        <w:numPr>
+          <w:ilvl w:val="0"/>
+          <w:numId w:val="1"/>
+        </w:numPr>
+      </w:pPr>
+      <w:r>
+        <w:t>class</w:t>
+      </w:r>
+      <w:r>
+        <w:t>:</w:t>
+      </w:r>
+      <w:r>
+        <w:t xml:space="preserve">  </w:t>
+      </w:r>
+      <w:r>
+        <w:br/>
+      </w:r>
+    </w:p>
+    <w:p>
+      <w:pPr>
+        <w:pStyle w:val="ListParagraph"/>
+        <w:numPr>
+          <w:ilvl w:val="0"/>
+          <w:numId w:val="1"/>
+        </w:numPr>
+      </w:pPr>
+      <w:r>
+        <w:t>constantly</w:t>
+      </w:r>
+      <w:r>
+        <w:t>:</w:t>
+      </w:r>
+      <w:r>
+        <w:br/>
+      </w:r>
+    </w:p>
+    <w:p>
+      <w:pPr>
+        <w:pStyle w:val="ListParagraph"/>
+        <w:numPr>
+          <w:ilvl w:val="0"/>
+          <w:numId w:val="1"/>
+        </w:numPr>
+      </w:pPr>
+      <w:r>
+        <w:t>constructor</w:t>
+      </w:r>
+      <w:r>
+        <w:t>:</w:t>
+      </w:r>
+      <w:r>
+        <w:t xml:space="preserve">  </w:t>
+      </w:r>
+      <w:r>
+        <w:br/>
+      </w:r>
+    </w:p>
+    <w:p>
+      <w:pPr>
+        <w:pStyle w:val="ListParagraph"/>
+        <w:numPr>
+          <w:ilvl w:val="0"/>
+          <w:numId w:val="1"/>
+        </w:numPr>
+      </w:pPr>
+      <w:r>
+        <w:t>continue</w:t>
+      </w:r>
+      <w:r>
+        <w:t>:</w:t>
+      </w:r>
+      <w:r>
+        <w:t xml:space="preserve">  </w:t>
+      </w:r>
+      <w:r>
+        <w:br/>
+      </w:r>
+    </w:p>
+    <w:p>
+      <w:pPr>
+        <w:pStyle w:val="ListParagraph"/>
+        <w:numPr>
+          <w:ilvl w:val="0"/>
+          <w:numId w:val="1"/>
+        </w:numPr>
+      </w:pPr>
+      <w:r>
+        <w:t>do</w:t>
+      </w:r>
+      <w:r>
+        <w:t>:</w:t>
+      </w:r>
+      <w:r>
+        <w:t xml:space="preserve">  </w:t>
+      </w:r>
+      <w:r>
+        <w:br/>
+      </w:r>
+    </w:p>
+    <w:p>
+      <w:pPr>
+        <w:pStyle w:val="ListParagraph"/>
+        <w:numPr>
+          <w:ilvl w:val="0"/>
+          <w:numId w:val="1"/>
+        </w:numPr>
+      </w:pPr>
+      <w:r>
+        <w:t>else</w:t>
+      </w:r>
+      <w:r>
+        <w:t>:</w:t>
+      </w:r>
+      <w:r>
+        <w:t xml:space="preserve">  </w:t>
+      </w:r>
+      <w:r>
+        <w:br/>
+      </w:r>
+    </w:p>
+    <w:p>
+      <w:pPr>
+        <w:pStyle w:val="ListParagraph"/>
+        <w:numPr>
+          <w:ilvl w:val="0"/>
+          <w:numId w:val="1"/>
+        </w:numPr>
+      </w:pPr>
+      <w:r>
+        <w:lastRenderedPageBreak/>
+        <w:t>end</w:t>
+      </w:r>
+      <w:r>
+        <w:t>:</w:t>
+      </w:r>
+      <w:r>
+        <w:t xml:space="preserve">  </w:t>
+      </w:r>
+      <w:r>
+        <w:br/>
+      </w:r>
+    </w:p>
+    <w:p>
+      <w:pPr>
+        <w:pStyle w:val="ListParagraph"/>
+        <w:numPr>
+          <w:ilvl w:val="0"/>
+          <w:numId w:val="1"/>
+        </w:numPr>
+      </w:pPr>
+      <w:r>
+        <w:t>except</w:t>
+      </w:r>
+      <w:r>
+        <w:t>:</w:t>
+      </w:r>
+      <w:r>
+        <w:t xml:space="preserve">  </w:t>
+      </w:r>
+      <w:r>
+        <w:br/>
+      </w:r>
+    </w:p>
+    <w:p>
+      <w:pPr>
+        <w:pStyle w:val="ListParagraph"/>
+        <w:numPr>
+          <w:ilvl w:val="0"/>
+          <w:numId w:val="1"/>
+        </w:numPr>
+      </w:pPr>
+      <w:r>
+        <w:t>exit  </w:t>
+      </w:r>
+    </w:p>
+    <w:p>
+      <w:pPr>
+        <w:pStyle w:val="ListParagraph"/>
+      </w:pPr>
+    </w:p>
+    <w:p>
+      <w:pPr>
+        <w:pStyle w:val="ListParagraph"/>
+        <w:numPr>
+          <w:ilvl w:val="0"/>
+          <w:numId w:val="1"/>
+        </w:numPr>
+      </w:pPr>
+      <w:r>
+        <w:t>false  </w:t>
+      </w:r>
+      <w:r>
+        <w:br/>
+      </w:r>
+    </w:p>
+    <w:p>
+      <w:pPr>
+        <w:pStyle w:val="ListParagraph"/>
+        <w:numPr>
+          <w:ilvl w:val="0"/>
+          <w:numId w:val="1"/>
+        </w:numPr>
+      </w:pPr>
+      <w:r>
+        <w:t>file  </w:t>
+      </w:r>
+      <w:r>
+        <w:br/>
+      </w:r>
+    </w:p>
+    <w:p>
+      <w:pPr>
+        <w:pStyle w:val="ListParagraph"/>
+        <w:numPr>
+          <w:ilvl w:val="0"/>
+          <w:numId w:val="1"/>
+        </w:numPr>
+      </w:pPr>
+      <w:r>
+        <w:t>finally  </w:t>
+      </w:r>
+      <w:r>
+        <w:br/>
+      </w:r>
+    </w:p>
+    <w:p>
+      <w:pPr>
+        <w:pStyle w:val="ListParagraph"/>
+        <w:numPr>
+          <w:ilvl w:val="0"/>
+          <w:numId w:val="1"/>
+        </w:numPr>
+      </w:pPr>
+      <w:r>
+        <w:t>for  </w:t>
+      </w:r>
+      <w:r>
+        <w:br/>
+      </w:r>
+    </w:p>
+    <w:p>
+      <w:pPr>
+        <w:pStyle w:val="ListParagraph"/>
+        <w:numPr>
+          <w:ilvl w:val="0"/>
+          <w:numId w:val="1"/>
+        </w:numPr>
+      </w:pPr>
+      <w:r>
+        <w:t>function  </w:t>
+      </w:r>
+      <w:r>
+        <w:br/>
+      </w:r>
+    </w:p>
+    <w:p>
+      <w:pPr>
+        <w:pStyle w:val="ListParagraph"/>
+        <w:numPr>
+          <w:ilvl w:val="0"/>
+          <w:numId w:val="1"/>
+        </w:numPr>
+      </w:pPr>
+      <w:r>
+        <w:t>goto  </w:t>
+      </w:r>
+      <w:r>
+        <w:br/>
+      </w:r>
+    </w:p>
+    <w:p>
+      <w:pPr>
+        <w:pStyle w:val="ListParagraph"/>
+        <w:numPr>
+          <w:ilvl w:val="0"/>
+          <w:numId w:val="1"/>
+        </w:numPr>
+      </w:pPr>
+      <w:r>
+        <w:t>if  </w:t>
+      </w:r>
+      <w:r>
+        <w:br/>
+      </w:r>
+    </w:p>
+    <w:p>
+      <w:pPr>
+        <w:pStyle w:val="ListParagraph"/>
+        <w:numPr>
+          <w:ilvl w:val="0"/>
+          <w:numId w:val="1"/>
+        </w:numPr>
+      </w:pPr>
+      <w:r>
+        <w:t>in</w:t>
+      </w:r>
+    </w:p>
+    <w:p>
+      <w:pPr>
+        <w:pStyle w:val="ListParagraph"/>
+      </w:pPr>
+      <w:r>
+        <w:t xml:space="preserve"> </w:t>
+      </w:r>
+    </w:p>
+    <w:p>
+      <w:pPr>
+        <w:pStyle w:val="ListParagraph"/>
+        <w:numPr>
+          <w:ilvl w:val="0"/>
+          <w:numId w:val="1"/>
+        </w:numPr>
+      </w:pPr>
+      <w:r>
+        <w:t>is </w:t>
+      </w:r>
+    </w:p>
+    <w:p>
+      <w:pPr>
+        <w:pStyle w:val="ListParagraph"/>
+      </w:pPr>
+    </w:p>
+    <w:p>
+      <w:pPr>
+        <w:pStyle w:val="ListParagraph"/>
+        <w:numPr>
+          <w:ilvl w:val="0"/>
+          <w:numId w:val="1"/>
+        </w:numPr>
+      </w:pPr>
+      <w:r>
+        <w:t>loops</w:t>
+      </w:r>
+    </w:p>
+    <w:p>
+      <w:pPr>
+        <w:pStyle w:val="ListParagraph"/>
+      </w:pPr>
+      <w:r>
+        <w:t xml:space="preserve"> </w:t>
+      </w:r>
+    </w:p>
+    <w:p>
+      <w:pPr>
+        <w:pStyle w:val="ListParagraph"/>
+        <w:numPr>
+          <w:ilvl w:val="0"/>
+          <w:numId w:val="1"/>
+        </w:numPr>
+      </w:pPr>
+      <w:r>
+        <w:t>null</w:t>
+      </w:r>
+      <w:r>
+        <w:br/>
+      </w:r>
+    </w:p>
+    <w:p>
+      <w:pPr>
+        <w:pStyle w:val="ListParagraph"/>
+        <w:numPr>
+          <w:ilvl w:val="0"/>
+          <w:numId w:val="1"/>
+        </w:numPr>
+      </w:pPr>
+      <w:r>
+        <w:t xml:space="preserve">not </w:t>
+      </w:r>
+      <w:r>
+        <w:t xml:space="preserve">  </w:t>
+      </w:r>
+      <w:r>
+        <w:br/>
+      </w:r>
+    </w:p>
+    <w:p>
+      <w:pPr>
+        <w:pStyle w:val="ListParagraph"/>
+        <w:numPr>
+          <w:ilvl w:val="0"/>
+          <w:numId w:val="1"/>
+        </w:numPr>
+      </w:pPr>
+      <w:r>
+        <w:t>of  </w:t>
+      </w:r>
+      <w:r>
+        <w:br/>
+      </w:r>
+    </w:p>
+    <w:p>
+      <w:pPr>
+        <w:pStyle w:val="ListParagraph"/>
+        <w:numPr>
+          <w:ilvl w:val="0"/>
+          <w:numId w:val="1"/>
+        </w:numPr>
+      </w:pPr>
+      <w:r>
+        <w:t>or  </w:t>
+      </w:r>
+      <w:r>
+        <w:br/>
+      </w:r>
+    </w:p>
+    <w:p>
+      <w:pPr>
+        <w:pStyle w:val="ListParagraph"/>
+        <w:numPr>
+          <w:ilvl w:val="0"/>
+          <w:numId w:val="1"/>
+        </w:numPr>
+      </w:pPr>
+      <w:r>
+        <w:t>otherwise  </w:t>
+      </w:r>
+      <w:r>
+        <w:br/>
+      </w:r>
+    </w:p>
+    <w:p>
+      <w:pPr>
+        <w:pStyle w:val="ListParagraph"/>
+        <w:numPr>
+          <w:ilvl w:val="0"/>
+          <w:numId w:val="1"/>
+        </w:numPr>
+      </w:pPr>
+      <w:r>
+        <w:t>program  </w:t>
+      </w:r>
+      <w:r>
+        <w:br/>
+      </w:r>
+    </w:p>
+    <w:p>
+      <w:pPr>
+        <w:pStyle w:val="ListParagraph"/>
+        <w:numPr>
+          <w:ilvl w:val="0"/>
+          <w:numId w:val="1"/>
+        </w:numPr>
+      </w:pPr>
+      <w:r>
+        <w:t>r</w:t>
+      </w:r>
+      <w:r>
+        <w:t>epeat</w:t>
+      </w:r>
+      <w:r>
+        <w:br/>
+      </w:r>
+    </w:p>
+    <w:p>
+      <w:pPr>
+        <w:pStyle w:val="ListParagraph"/>
+        <w:numPr>
+          <w:ilvl w:val="0"/>
+          <w:numId w:val="1"/>
+        </w:numPr>
+      </w:pPr>
+      <w:r>
+        <w:t>then  </w:t>
+      </w:r>
+      <w:r>
+        <w:br/>
+      </w:r>
+    </w:p>
+    <w:p>
+      <w:pPr>
+        <w:pStyle w:val="ListParagraph"/>
+        <w:numPr>
+          <w:ilvl w:val="0"/>
+          <w:numId w:val="1"/>
+        </w:numPr>
+      </w:pPr>
+      <w:r>
+        <w:t>to  </w:t>
+      </w:r>
+      <w:r>
+        <w:br/>
+      </w:r>
+    </w:p>
+    <w:p>
+      <w:pPr>
+        <w:pStyle w:val="ListParagraph"/>
+        <w:numPr>
+          <w:ilvl w:val="0"/>
+          <w:numId w:val="1"/>
+        </w:numPr>
+      </w:pPr>
+      <w:r>
+        <w:lastRenderedPageBreak/>
+        <w:t>true  </w:t>
+      </w:r>
+      <w:r>
+        <w:br/>
+      </w:r>
+    </w:p>
+    <w:p>
+      <w:pPr>
+        <w:pStyle w:val="ListParagraph"/>
+        <w:numPr>
+          <w:ilvl w:val="0"/>
+          <w:numId w:val="1"/>
+        </w:numPr>
+      </w:pPr>
+      <w:r>
+        <w:t>try   </w:t>
+      </w:r>
+      <w:r>
+        <w:br/>
+      </w:r>
+    </w:p>
+    <w:p>
+      <w:pPr>
+        <w:pStyle w:val="ListParagraph"/>
+        <w:numPr>
+          <w:ilvl w:val="0"/>
+          <w:numId w:val="1"/>
+        </w:numPr>
+      </w:pPr>
+      <w:r>
+        <w:t>unimplemented</w:t>
+      </w:r>
+      <w:r>
+        <w:br/>
+      </w:r>
+    </w:p>
+    <w:p>
+      <w:pPr>
+        <w:pStyle w:val="ListParagraph"/>
+        <w:numPr>
+          <w:ilvl w:val="0"/>
+          <w:numId w:val="1"/>
+        </w:numPr>
+      </w:pPr>
+      <w:r>
+        <w:t>until  </w:t>
+      </w:r>
+      <w:r>
+        <w:br/>
+      </w:r>
+    </w:p>
+    <w:p>
+      <w:pPr>
+        <w:pStyle w:val="ListParagraph"/>
+        <w:numPr>
+          <w:ilvl w:val="0"/>
+          <w:numId w:val="1"/>
+        </w:numPr>
+      </w:pPr>
+      <w:r>
+        <w:t xml:space="preserve">uses </w:t>
+      </w:r>
+      <w:r>
+        <w:br/>
+      </w:r>
+    </w:p>
+    <w:p>
+      <w:pPr>
+        <w:pStyle w:val="ListParagraph"/>
+        <w:numPr>
+          <w:ilvl w:val="0"/>
+          <w:numId w:val="1"/>
+        </w:numPr>
+      </w:pPr>
+      <w:r>
+        <w:t>while  </w:t>
+      </w:r>
+      <w:r>
+        <w:br/>
+      </w:r>
+    </w:p>
+    <w:p>
+      <w:pPr>
+        <w:pStyle w:val="ListParagraph"/>
+        <w:numPr>
+          <w:ilvl w:val="0"/>
+          <w:numId w:val="1"/>
+        </w:numPr>
+      </w:pPr>
+      <w:r>
+        <w:t xml:space="preserve">with </w:t>
+      </w:r>
     </w:p>
     <w:sectPr>
       <w:pgSz w:w="12240" w:h="15840"/>
@@ -537,6 +1266,103 @@
     </w:sectPr>
   </w:body>
 </w:document>
+</file>
+
+<file path=word/numbering.xml><?xml version="1.0" encoding="utf-8"?>
+<w:numbering xmlns:wpc="http://schemas.microsoft.com/office/word/2010/wordprocessingCanvas" xmlns:mc="http://schemas.openxmlformats.org/markup-compatibility/2006" xmlns:o="urn:schemas-microsoft-com:office:office" xmlns:r="http://schemas.openxmlformats.org/officeDocument/2006/relationships" xmlns:m="http://schemas.openxmlformats.org/officeDocument/2006/math" xmlns:v="urn:schemas-microsoft-com:vml" xmlns:wp14="http://schemas.microsoft.com/office/word/2010/wordprocessingDrawing" xmlns:wp="http://schemas.openxmlformats.org/drawingml/2006/wordprocessingDrawing" xmlns:w10="urn:schemas-microsoft-com:office:word" xmlns:w="http://schemas.openxmlformats.org/wordprocessingml/2006/main" xmlns:w14="http://schemas.microsoft.com/office/word/2010/wordml" xmlns:w15="http://schemas.microsoft.com/office/word/2012/wordml" xmlns:wpg="http://schemas.microsoft.com/office/word/2010/wordprocessingGroup" xmlns:wpi="http://schemas.microsoft.com/office/word/2010/wordprocessingInk" xmlns:wne="http://schemas.microsoft.com/office/word/2006/wordml" xmlns:wps="http://schemas.microsoft.com/office/word/2010/wordprocessingShape" mc:Ignorable="w14 w15 wp14">
+  <w:abstractNum w:abstractNumId="0">
+    <w:nsid w:val="77CC2F7D"/>
+    <w:multiLevelType w:val="hybridMultilevel"/>
+    <w:tmpl w:val="F00E0872"/>
+    <w:lvl w:ilvl="0" w:tplc="0409000F">
+      <w:start w:val="1"/>
+      <w:numFmt w:val="decimal"/>
+      <w:lvlText w:val="%1."/>
+      <w:lvlJc w:val="left"/>
+      <w:pPr>
+        <w:ind w:left="720" w:hanging="360"/>
+      </w:pPr>
+      <w:rPr>
+        <w:rFonts w:hint="default"/>
+      </w:rPr>
+    </w:lvl>
+    <w:lvl w:ilvl="1" w:tplc="04090019" w:tentative="1">
+      <w:start w:val="1"/>
+      <w:numFmt w:val="lowerLetter"/>
+      <w:lvlText w:val="%2."/>
+      <w:lvlJc w:val="left"/>
+      <w:pPr>
+        <w:ind w:left="1440" w:hanging="360"/>
+      </w:pPr>
+    </w:lvl>
+    <w:lvl w:ilvl="2" w:tplc="0409001B" w:tentative="1">
+      <w:start w:val="1"/>
+      <w:numFmt w:val="lowerRoman"/>
+      <w:lvlText w:val="%3."/>
+      <w:lvlJc w:val="right"/>
+      <w:pPr>
+        <w:ind w:left="2160" w:hanging="180"/>
+      </w:pPr>
+    </w:lvl>
+    <w:lvl w:ilvl="3" w:tplc="0409000F" w:tentative="1">
+      <w:start w:val="1"/>
+      <w:numFmt w:val="decimal"/>
+      <w:lvlText w:val="%4."/>
+      <w:lvlJc w:val="left"/>
+      <w:pPr>
+        <w:ind w:left="2880" w:hanging="360"/>
+      </w:pPr>
+    </w:lvl>
+    <w:lvl w:ilvl="4" w:tplc="04090019" w:tentative="1">
+      <w:start w:val="1"/>
+      <w:numFmt w:val="lowerLetter"/>
+      <w:lvlText w:val="%5."/>
+      <w:lvlJc w:val="left"/>
+      <w:pPr>
+        <w:ind w:left="3600" w:hanging="360"/>
+      </w:pPr>
+    </w:lvl>
+    <w:lvl w:ilvl="5" w:tplc="0409001B" w:tentative="1">
+      <w:start w:val="1"/>
+      <w:numFmt w:val="lowerRoman"/>
+      <w:lvlText w:val="%6."/>
+      <w:lvlJc w:val="right"/>
+      <w:pPr>
+        <w:ind w:left="4320" w:hanging="180"/>
+      </w:pPr>
+    </w:lvl>
+    <w:lvl w:ilvl="6" w:tplc="0409000F" w:tentative="1">
+      <w:start w:val="1"/>
+      <w:numFmt w:val="decimal"/>
+      <w:lvlText w:val="%7."/>
+      <w:lvlJc w:val="left"/>
+      <w:pPr>
+        <w:ind w:left="5040" w:hanging="360"/>
+      </w:pPr>
+    </w:lvl>
+    <w:lvl w:ilvl="7" w:tplc="04090019" w:tentative="1">
+      <w:start w:val="1"/>
+      <w:numFmt w:val="lowerLetter"/>
+      <w:lvlText w:val="%8."/>
+      <w:lvlJc w:val="left"/>
+      <w:pPr>
+        <w:ind w:left="5760" w:hanging="360"/>
+      </w:pPr>
+    </w:lvl>
+    <w:lvl w:ilvl="8" w:tplc="0409001B" w:tentative="1">
+      <w:start w:val="1"/>
+      <w:numFmt w:val="lowerRoman"/>
+      <w:lvlText w:val="%9."/>
+      <w:lvlJc w:val="right"/>
+      <w:pPr>
+        <w:ind w:left="6480" w:hanging="180"/>
+      </w:pPr>
+    </w:lvl>
+  </w:abstractNum>
+  <w:num w:numId="1">
+    <w:abstractNumId w:val="0"/>
+  </w:num>
+</w:numbering>
 </file>
 
 <file path=word/styles.xml><?xml version="1.0" encoding="utf-8"?>
@@ -1052,6 +1878,17 @@
       <w:szCs w:val="26"/>
     </w:rPr>
   </w:style>
+  <w:style w:type="paragraph" w:styleId="ListParagraph">
+    <w:name w:val="List Paragraph"/>
+    <w:basedOn w:val="Normal"/>
+    <w:uiPriority w:val="34"/>
+    <w:qFormat/>
+    <w:rsid w:val="00E67391"/>
+    <w:pPr>
+      <w:ind w:left="720"/>
+      <w:contextualSpacing/>
+    </w:pPr>
+  </w:style>
 </w:styles>
 </file>
 

</xml_diff>

<commit_message>
three-fourths of the reserved words are defined
</commit_message>
<xml_diff>
--- a/LangC_HolderFolder/LangC_DocumentationFolder/LangC_AL_Syntax.docx
+++ b/LangC_HolderFolder/LangC_DocumentationFolder/LangC_AL_Syntax.docx
@@ -565,8 +565,13 @@
           <w:numId w:val="1"/>
         </w:numPr>
       </w:pPr>
-      <w:r>
-        <w:t>and: the conjunction of two statements in a Boolean expression. Ex: if x == 3 and y == 4</w:t>
+      <w:proofErr w:type="gramStart"/>
+      <w:r>
+        <w:t>and</w:t>
+      </w:r>
+      <w:proofErr w:type="gramEnd"/>
+      <w:r>
+        <w:t>: the conjunction of two statements in a Boolean expression. Ex: if x == 3 and y == 4</w:t>
       </w:r>
       <w:r>
         <w:br/>
@@ -595,196 +600,596 @@
           <w:numId w:val="1"/>
         </w:numPr>
       </w:pPr>
-      <w:r>
-        <w:t>as:</w:t>
+      <w:proofErr w:type="gramStart"/>
+      <w:r>
+        <w:t>as</w:t>
+      </w:r>
+      <w:proofErr w:type="gramEnd"/>
+      <w:r>
+        <w:t>:</w:t>
       </w:r>
       <w:r>
         <w:t xml:space="preserve"> operator that allows you to perform certain types of conversions between compatible reference types. Ex:</w:t>
+      </w:r>
+      <w:r>
+        <w:br/>
+      </w:r>
+    </w:p>
+    <w:p>
+      <w:pPr>
+        <w:pStyle w:val="ListParagraph"/>
+        <w:numPr>
+          <w:ilvl w:val="0"/>
+          <w:numId w:val="1"/>
+        </w:numPr>
+      </w:pPr>
+      <w:r>
+        <w:t>begin</w:t>
+      </w:r>
+      <w:r>
+        <w:t>:</w:t>
+      </w:r>
+      <w:r>
+        <w:t xml:space="preserve">  </w:t>
+      </w:r>
+      <w:r>
+        <w:t>the keyword associated with beginning a block of code</w:t>
+      </w:r>
+      <w:r>
+        <w:br/>
+      </w:r>
+    </w:p>
+    <w:p>
+      <w:pPr>
+        <w:pStyle w:val="ListParagraph"/>
+        <w:numPr>
+          <w:ilvl w:val="0"/>
+          <w:numId w:val="1"/>
+        </w:numPr>
+      </w:pPr>
+      <w:r>
+        <w:t>break</w:t>
+      </w:r>
+      <w:r>
+        <w:t>:</w:t>
+      </w:r>
+      <w:r>
+        <w:t xml:space="preserve">  </w:t>
+      </w:r>
+      <w:r>
+        <w:t>used to resume program execution at the statement immediately following the current enclosing block or statement</w:t>
+      </w:r>
+      <w:r>
+        <w:br/>
+      </w:r>
+    </w:p>
+    <w:p>
+      <w:pPr>
+        <w:pStyle w:val="ListParagraph"/>
+        <w:numPr>
+          <w:ilvl w:val="0"/>
+          <w:numId w:val="1"/>
+        </w:numPr>
+      </w:pPr>
+      <w:r>
+        <w:t>case:</w:t>
+      </w:r>
+      <w:r>
+        <w:t> </w:t>
+      </w:r>
+      <w:r>
+        <w:t>the case keyword is used to create individual cases in a switch statement</w:t>
+      </w:r>
+    </w:p>
+    <w:p>
+      <w:pPr>
+        <w:pStyle w:val="ListParagraph"/>
+      </w:pPr>
+    </w:p>
+    <w:p>
+      <w:pPr>
+        <w:pStyle w:val="ListParagraph"/>
+        <w:numPr>
+          <w:ilvl w:val="0"/>
+          <w:numId w:val="1"/>
+        </w:numPr>
+      </w:pPr>
+      <w:r>
+        <w:t>catch: defines an exception handler</w:t>
+      </w:r>
+      <w:r>
+        <w:br/>
+      </w:r>
+    </w:p>
+    <w:p>
+      <w:pPr>
+        <w:pStyle w:val="ListParagraph"/>
+        <w:numPr>
+          <w:ilvl w:val="0"/>
+          <w:numId w:val="1"/>
+        </w:numPr>
+      </w:pPr>
+      <w:r>
+        <w:t>constantly</w:t>
+      </w:r>
+      <w:r>
+        <w:t>:</w:t>
+      </w:r>
+      <w:r>
+        <w:t xml:space="preserve"> for defining a variable to be constant and maintain the same value</w:t>
+      </w:r>
+    </w:p>
+    <w:p>
+      <w:pPr>
+        <w:pStyle w:val="ListParagraph"/>
+      </w:pPr>
+    </w:p>
+    <w:p>
+      <w:pPr>
+        <w:pStyle w:val="ListParagraph"/>
+        <w:numPr>
+          <w:ilvl w:val="0"/>
+          <w:numId w:val="1"/>
+        </w:numPr>
+      </w:pPr>
+      <w:r>
+        <w:t>continue</w:t>
+      </w:r>
+      <w:r>
+        <w:t>:</w:t>
+      </w:r>
+      <w:r>
+        <w:t xml:space="preserve">  </w:t>
+      </w:r>
+      <w:r>
+        <w:t>used to resume program execution at the end of the current loop body</w:t>
+      </w:r>
+      <w:r>
+        <w:br/>
+      </w:r>
+    </w:p>
+    <w:p>
+      <w:pPr>
+        <w:pStyle w:val="ListParagraph"/>
+        <w:numPr>
+          <w:ilvl w:val="0"/>
+          <w:numId w:val="1"/>
+        </w:numPr>
+      </w:pPr>
+      <w:r>
+        <w:t>do</w:t>
+      </w:r>
+      <w:r>
+        <w:t>:</w:t>
+      </w:r>
+      <w:r>
+        <w:t xml:space="preserve">  </w:t>
+      </w:r>
+      <w:r>
+        <w:t>used in conjunction with a while to create a do-while loop, which executes a block of statements associated with the loop and the then tests a Boolean expression associated with the while</w:t>
+      </w:r>
+      <w:r>
+        <w:br/>
+      </w:r>
+    </w:p>
+    <w:p>
+      <w:pPr>
+        <w:pStyle w:val="ListParagraph"/>
+        <w:numPr>
+          <w:ilvl w:val="0"/>
+          <w:numId w:val="1"/>
+        </w:numPr>
+      </w:pPr>
+      <w:r>
+        <w:lastRenderedPageBreak/>
+        <w:t>else</w:t>
+      </w:r>
+      <w:r>
+        <w:t>:</w:t>
+      </w:r>
+      <w:r>
+        <w:t xml:space="preserve">  </w:t>
+      </w:r>
+      <w:r>
+        <w:t>used in conjunction with if to create an if-else statement which tests a Boolean expression</w:t>
+      </w:r>
+      <w:r>
+        <w:br/>
+      </w:r>
+    </w:p>
+    <w:p>
+      <w:pPr>
+        <w:pStyle w:val="ListParagraph"/>
+        <w:numPr>
+          <w:ilvl w:val="0"/>
+          <w:numId w:val="1"/>
+        </w:numPr>
+      </w:pPr>
+      <w:r>
+        <w:t>end</w:t>
+      </w:r>
+      <w:r>
+        <w:t>:</w:t>
+      </w:r>
+      <w:r>
+        <w:t xml:space="preserve">  </w:t>
+      </w:r>
+      <w:r>
+        <w:t>the key word associated to ending a block of code</w:t>
+      </w:r>
+      <w:r>
+        <w:br/>
+      </w:r>
+    </w:p>
+    <w:p>
+      <w:pPr>
+        <w:pStyle w:val="ListParagraph"/>
+        <w:numPr>
+          <w:ilvl w:val="0"/>
+          <w:numId w:val="1"/>
+        </w:numPr>
+      </w:pPr>
+      <w:r>
+        <w:t>e</w:t>
+      </w:r>
+      <w:r>
+        <w:t>xit: the keyword used to completely exit the program</w:t>
+      </w:r>
+    </w:p>
+    <w:p>
+      <w:pPr>
+        <w:pStyle w:val="ListParagraph"/>
+      </w:pPr>
+    </w:p>
+    <w:p>
+      <w:pPr>
+        <w:pStyle w:val="ListParagraph"/>
+        <w:numPr>
+          <w:ilvl w:val="0"/>
+          <w:numId w:val="1"/>
+        </w:numPr>
+      </w:pPr>
+      <w:r>
+        <w:t>false</w:t>
+      </w:r>
+      <w:r>
+        <w:t>: the keyword used to say if something is not true</w:t>
+      </w:r>
+      <w:r>
+        <w:t xml:space="preserve">  </w:t>
+      </w:r>
+      <w:r>
+        <w:br/>
+      </w:r>
+    </w:p>
+    <w:p>
+      <w:pPr>
+        <w:pStyle w:val="ListParagraph"/>
+        <w:numPr>
+          <w:ilvl w:val="0"/>
+          <w:numId w:val="1"/>
+        </w:numPr>
+      </w:pPr>
+      <w:r>
+        <w:t>file</w:t>
+      </w:r>
+      <w:r>
+        <w:t>: the keyword used to access a file that is found on the hard drive</w:t>
+      </w:r>
+      <w:r>
+        <w:br/>
+      </w:r>
+    </w:p>
+    <w:p>
+      <w:pPr>
+        <w:pStyle w:val="ListParagraph"/>
+        <w:numPr>
+          <w:ilvl w:val="0"/>
+          <w:numId w:val="1"/>
+        </w:numPr>
+      </w:pPr>
+      <w:r>
+        <w:t>finally</w:t>
+      </w:r>
+      <w:r>
+        <w:t>: used to define a block of statements for a block defined previously by the try keyword</w:t>
+      </w:r>
+      <w:r>
+        <w:t xml:space="preserve">  </w:t>
+      </w:r>
+      <w:r>
+        <w:br/>
+      </w:r>
+    </w:p>
+    <w:p>
+      <w:pPr>
+        <w:pStyle w:val="ListParagraph"/>
+        <w:numPr>
+          <w:ilvl w:val="0"/>
+          <w:numId w:val="1"/>
+        </w:numPr>
+      </w:pPr>
+      <w:r>
+        <w:t>for</w:t>
+      </w:r>
+      <w:r>
+        <w:t>: the for keyword is used to create a for loop</w:t>
+      </w:r>
+      <w:r>
+        <w:t xml:space="preserve">  </w:t>
+      </w:r>
+      <w:r>
+        <w:br/>
+      </w:r>
+    </w:p>
+    <w:p>
+      <w:pPr>
+        <w:pStyle w:val="ListParagraph"/>
+        <w:numPr>
+          <w:ilvl w:val="0"/>
+          <w:numId w:val="1"/>
+        </w:numPr>
+      </w:pPr>
+      <w:r>
+        <w:t>function</w:t>
+      </w:r>
+      <w:r>
+        <w:t>: defines a method in the before the main execution block  </w:t>
+      </w:r>
+      <w:r>
+        <w:t xml:space="preserve">  </w:t>
+      </w:r>
+      <w:r>
+        <w:br/>
+      </w:r>
+    </w:p>
+    <w:p>
+      <w:pPr>
+        <w:pStyle w:val="ListParagraph"/>
+        <w:numPr>
+          <w:ilvl w:val="0"/>
+          <w:numId w:val="1"/>
+        </w:numPr>
+      </w:pPr>
+      <w:r>
+        <w:t>if</w:t>
+      </w:r>
+      <w:r>
+        <w:t>: the if keyword is used to create an if statement, which tests a Boolean expression</w:t>
+      </w:r>
+      <w:r>
+        <w:t xml:space="preserve">  </w:t>
+      </w:r>
+      <w:r>
+        <w:br/>
+      </w:r>
+    </w:p>
+    <w:p>
+      <w:pPr>
+        <w:pStyle w:val="ListParagraph"/>
+        <w:numPr>
+          <w:ilvl w:val="0"/>
+          <w:numId w:val="1"/>
+        </w:numPr>
+      </w:pPr>
+      <w:r>
+        <w:t>in</w:t>
+      </w:r>
+      <w:r>
+        <w:t>: the keyword used to compare an object and to see if it is ‘in’ a collection</w:t>
+      </w:r>
+    </w:p>
+    <w:p>
+      <w:pPr>
+        <w:pStyle w:val="ListParagraph"/>
+      </w:pPr>
+      <w:r>
+        <w:t xml:space="preserve"> </w:t>
+      </w:r>
+    </w:p>
+    <w:p>
+      <w:pPr>
+        <w:pStyle w:val="ListParagraph"/>
+        <w:numPr>
+          <w:ilvl w:val="0"/>
+          <w:numId w:val="1"/>
+        </w:numPr>
+      </w:pPr>
+      <w:r>
+        <w:t>is</w:t>
+      </w:r>
+      <w:r>
+        <w:t>:</w:t>
+      </w:r>
+      <w:r>
+        <w:t> </w:t>
+      </w:r>
+    </w:p>
+    <w:p>
+      <w:pPr>
+        <w:pStyle w:val="ListParagraph"/>
+      </w:pPr>
+    </w:p>
+    <w:p>
+      <w:pPr>
+        <w:pStyle w:val="ListParagraph"/>
+        <w:numPr>
+          <w:ilvl w:val="0"/>
+          <w:numId w:val="1"/>
+        </w:numPr>
+      </w:pPr>
+      <w:r>
+        <w:t>loops</w:t>
+      </w:r>
+      <w:r>
+        <w:t>:</w:t>
+      </w:r>
+    </w:p>
+    <w:p>
+      <w:pPr>
+        <w:pStyle w:val="ListParagraph"/>
+      </w:pPr>
+      <w:r>
+        <w:t xml:space="preserve"> </w:t>
+      </w:r>
+    </w:p>
+    <w:p>
+      <w:pPr>
+        <w:pStyle w:val="ListParagraph"/>
+        <w:numPr>
+          <w:ilvl w:val="0"/>
+          <w:numId w:val="1"/>
+        </w:numPr>
+      </w:pPr>
+      <w:r>
+        <w:t>null</w:t>
+      </w:r>
+      <w:r>
+        <w:br/>
+      </w:r>
+    </w:p>
+    <w:p>
+      <w:pPr>
+        <w:pStyle w:val="ListParagraph"/>
+        <w:numPr>
+          <w:ilvl w:val="0"/>
+          <w:numId w:val="1"/>
+        </w:numPr>
+      </w:pPr>
+      <w:r>
+        <w:t xml:space="preserve">not </w:t>
+      </w:r>
+      <w:r>
+        <w:t xml:space="preserve">  </w:t>
+      </w:r>
+      <w:r>
+        <w:br/>
+      </w:r>
+    </w:p>
+    <w:p>
+      <w:pPr>
+        <w:pStyle w:val="ListParagraph"/>
+        <w:numPr>
+          <w:ilvl w:val="0"/>
+          <w:numId w:val="1"/>
+        </w:numPr>
+      </w:pPr>
+      <w:r>
+        <w:t>of  </w:t>
+      </w:r>
+      <w:r>
+        <w:br/>
+      </w:r>
+    </w:p>
+    <w:p>
+      <w:pPr>
+        <w:pStyle w:val="ListParagraph"/>
+        <w:numPr>
+          <w:ilvl w:val="0"/>
+          <w:numId w:val="1"/>
+        </w:numPr>
+      </w:pPr>
+      <w:r>
+        <w:t>or  </w:t>
+      </w:r>
+      <w:r>
+        <w:br/>
+      </w:r>
+    </w:p>
+    <w:p>
+      <w:pPr>
+        <w:pStyle w:val="ListParagraph"/>
+        <w:numPr>
+          <w:ilvl w:val="0"/>
+          <w:numId w:val="1"/>
+        </w:numPr>
+      </w:pPr>
+      <w:r>
+        <w:t>otherwise  </w:t>
+      </w:r>
+      <w:r>
+        <w:br/>
+      </w:r>
+    </w:p>
+    <w:p>
+      <w:pPr>
+        <w:pStyle w:val="ListParagraph"/>
+        <w:numPr>
+          <w:ilvl w:val="0"/>
+          <w:numId w:val="1"/>
+        </w:numPr>
+      </w:pPr>
+      <w:r>
+        <w:t>program  </w:t>
+      </w:r>
+      <w:r>
+        <w:br/>
+      </w:r>
+    </w:p>
+    <w:p>
+      <w:pPr>
+        <w:pStyle w:val="ListParagraph"/>
+        <w:numPr>
+          <w:ilvl w:val="0"/>
+          <w:numId w:val="1"/>
+        </w:numPr>
+      </w:pPr>
+      <w:r>
+        <w:t>r</w:t>
+      </w:r>
+      <w:r>
+        <w:t>epeat</w:t>
       </w:r>
       <w:bookmarkStart w:id="0" w:name="_GoBack"/>
       <w:bookmarkEnd w:id="0"/>
-      <w:r>
-        <w:br/>
-      </w:r>
-    </w:p>
-    <w:p>
-      <w:pPr>
-        <w:pStyle w:val="ListParagraph"/>
-        <w:numPr>
-          <w:ilvl w:val="0"/>
-          <w:numId w:val="1"/>
-        </w:numPr>
-      </w:pPr>
-      <w:r>
-        <w:t>begin</w:t>
-      </w:r>
-      <w:r>
-        <w:t>:</w:t>
-      </w:r>
-      <w:r>
-        <w:t xml:space="preserve">  </w:t>
-      </w:r>
-      <w:r>
-        <w:br/>
-      </w:r>
-    </w:p>
-    <w:p>
-      <w:pPr>
-        <w:pStyle w:val="ListParagraph"/>
-        <w:numPr>
-          <w:ilvl w:val="0"/>
-          <w:numId w:val="1"/>
-        </w:numPr>
-      </w:pPr>
-      <w:r>
-        <w:t>break</w:t>
-      </w:r>
-      <w:r>
-        <w:t>:</w:t>
-      </w:r>
-      <w:r>
-        <w:t xml:space="preserve">  </w:t>
-      </w:r>
-      <w:r>
-        <w:br/>
-      </w:r>
-    </w:p>
-    <w:p>
-      <w:pPr>
-        <w:pStyle w:val="ListParagraph"/>
-        <w:numPr>
-          <w:ilvl w:val="0"/>
-          <w:numId w:val="1"/>
-        </w:numPr>
-      </w:pPr>
-      <w:r>
-        <w:t>case:</w:t>
-      </w:r>
-      <w:r>
-        <w:t> </w:t>
-      </w:r>
-      <w:r>
-        <w:br/>
-      </w:r>
-    </w:p>
-    <w:p>
-      <w:pPr>
-        <w:pStyle w:val="ListParagraph"/>
-        <w:numPr>
-          <w:ilvl w:val="0"/>
-          <w:numId w:val="1"/>
-        </w:numPr>
-      </w:pPr>
-      <w:r>
-        <w:t>class</w:t>
-      </w:r>
-      <w:r>
-        <w:t>:</w:t>
-      </w:r>
-      <w:r>
-        <w:t xml:space="preserve">  </w:t>
-      </w:r>
-      <w:r>
-        <w:br/>
-      </w:r>
-    </w:p>
-    <w:p>
-      <w:pPr>
-        <w:pStyle w:val="ListParagraph"/>
-        <w:numPr>
-          <w:ilvl w:val="0"/>
-          <w:numId w:val="1"/>
-        </w:numPr>
-      </w:pPr>
-      <w:r>
-        <w:t>constantly</w:t>
-      </w:r>
-      <w:r>
-        <w:t>:</w:t>
-      </w:r>
-      <w:r>
-        <w:br/>
-      </w:r>
-    </w:p>
-    <w:p>
-      <w:pPr>
-        <w:pStyle w:val="ListParagraph"/>
-        <w:numPr>
-          <w:ilvl w:val="0"/>
-          <w:numId w:val="1"/>
-        </w:numPr>
-      </w:pPr>
-      <w:r>
-        <w:t>constructor</w:t>
-      </w:r>
-      <w:r>
-        <w:t>:</w:t>
-      </w:r>
-      <w:r>
-        <w:t xml:space="preserve">  </w:t>
-      </w:r>
-      <w:r>
-        <w:br/>
-      </w:r>
-    </w:p>
-    <w:p>
-      <w:pPr>
-        <w:pStyle w:val="ListParagraph"/>
-        <w:numPr>
-          <w:ilvl w:val="0"/>
-          <w:numId w:val="1"/>
-        </w:numPr>
-      </w:pPr>
-      <w:r>
-        <w:t>continue</w:t>
-      </w:r>
-      <w:r>
-        <w:t>:</w:t>
-      </w:r>
-      <w:r>
-        <w:t xml:space="preserve">  </w:t>
-      </w:r>
-      <w:r>
-        <w:br/>
-      </w:r>
-    </w:p>
-    <w:p>
-      <w:pPr>
-        <w:pStyle w:val="ListParagraph"/>
-        <w:numPr>
-          <w:ilvl w:val="0"/>
-          <w:numId w:val="1"/>
-        </w:numPr>
-      </w:pPr>
-      <w:r>
-        <w:t>do</w:t>
-      </w:r>
-      <w:r>
-        <w:t>:</w:t>
-      </w:r>
-      <w:r>
-        <w:t xml:space="preserve">  </w:t>
-      </w:r>
-      <w:r>
-        <w:br/>
-      </w:r>
-    </w:p>
-    <w:p>
-      <w:pPr>
-        <w:pStyle w:val="ListParagraph"/>
-        <w:numPr>
-          <w:ilvl w:val="0"/>
-          <w:numId w:val="1"/>
-        </w:numPr>
-      </w:pPr>
-      <w:r>
-        <w:t>else</w:t>
-      </w:r>
-      <w:r>
-        <w:t>:</w:t>
-      </w:r>
-      <w:r>
-        <w:t xml:space="preserve">  </w:t>
+    </w:p>
+    <w:p>
+      <w:pPr>
+        <w:pStyle w:val="ListParagraph"/>
+      </w:pPr>
+    </w:p>
+    <w:p>
+      <w:pPr>
+        <w:pStyle w:val="ListParagraph"/>
+        <w:numPr>
+          <w:ilvl w:val="0"/>
+          <w:numId w:val="1"/>
+        </w:numPr>
+      </w:pPr>
+      <w:r>
+        <w:t>set</w:t>
+      </w:r>
+    </w:p>
+    <w:p>
+      <w:pPr>
+        <w:pStyle w:val="ListParagraph"/>
+      </w:pPr>
+    </w:p>
+    <w:p>
+      <w:pPr>
+        <w:pStyle w:val="ListParagraph"/>
+        <w:numPr>
+          <w:ilvl w:val="0"/>
+          <w:numId w:val="1"/>
+        </w:numPr>
+      </w:pPr>
+      <w:r>
+        <w:t>switch</w:t>
+      </w:r>
+      <w:r>
+        <w:br/>
+      </w:r>
+    </w:p>
+    <w:p>
+      <w:pPr>
+        <w:pStyle w:val="ListParagraph"/>
+        <w:numPr>
+          <w:ilvl w:val="0"/>
+          <w:numId w:val="1"/>
+        </w:numPr>
+      </w:pPr>
+      <w:r>
+        <w:t>then  </w:t>
       </w:r>
       <w:r>
         <w:br/>
@@ -800,353 +1205,6 @@
       </w:pPr>
       <w:r>
         <w:lastRenderedPageBreak/>
-        <w:t>end</w:t>
-      </w:r>
-      <w:r>
-        <w:t>:</w:t>
-      </w:r>
-      <w:r>
-        <w:t xml:space="preserve">  </w:t>
-      </w:r>
-      <w:r>
-        <w:br/>
-      </w:r>
-    </w:p>
-    <w:p>
-      <w:pPr>
-        <w:pStyle w:val="ListParagraph"/>
-        <w:numPr>
-          <w:ilvl w:val="0"/>
-          <w:numId w:val="1"/>
-        </w:numPr>
-      </w:pPr>
-      <w:r>
-        <w:t>except</w:t>
-      </w:r>
-      <w:r>
-        <w:t>:</w:t>
-      </w:r>
-      <w:r>
-        <w:t xml:space="preserve">  </w:t>
-      </w:r>
-      <w:r>
-        <w:br/>
-      </w:r>
-    </w:p>
-    <w:p>
-      <w:pPr>
-        <w:pStyle w:val="ListParagraph"/>
-        <w:numPr>
-          <w:ilvl w:val="0"/>
-          <w:numId w:val="1"/>
-        </w:numPr>
-      </w:pPr>
-      <w:r>
-        <w:t>exit  </w:t>
-      </w:r>
-    </w:p>
-    <w:p>
-      <w:pPr>
-        <w:pStyle w:val="ListParagraph"/>
-      </w:pPr>
-    </w:p>
-    <w:p>
-      <w:pPr>
-        <w:pStyle w:val="ListParagraph"/>
-        <w:numPr>
-          <w:ilvl w:val="0"/>
-          <w:numId w:val="1"/>
-        </w:numPr>
-      </w:pPr>
-      <w:r>
-        <w:t>false  </w:t>
-      </w:r>
-      <w:r>
-        <w:br/>
-      </w:r>
-    </w:p>
-    <w:p>
-      <w:pPr>
-        <w:pStyle w:val="ListParagraph"/>
-        <w:numPr>
-          <w:ilvl w:val="0"/>
-          <w:numId w:val="1"/>
-        </w:numPr>
-      </w:pPr>
-      <w:r>
-        <w:t>file  </w:t>
-      </w:r>
-      <w:r>
-        <w:br/>
-      </w:r>
-    </w:p>
-    <w:p>
-      <w:pPr>
-        <w:pStyle w:val="ListParagraph"/>
-        <w:numPr>
-          <w:ilvl w:val="0"/>
-          <w:numId w:val="1"/>
-        </w:numPr>
-      </w:pPr>
-      <w:r>
-        <w:t>finally  </w:t>
-      </w:r>
-      <w:r>
-        <w:br/>
-      </w:r>
-    </w:p>
-    <w:p>
-      <w:pPr>
-        <w:pStyle w:val="ListParagraph"/>
-        <w:numPr>
-          <w:ilvl w:val="0"/>
-          <w:numId w:val="1"/>
-        </w:numPr>
-      </w:pPr>
-      <w:r>
-        <w:t>for  </w:t>
-      </w:r>
-      <w:r>
-        <w:br/>
-      </w:r>
-    </w:p>
-    <w:p>
-      <w:pPr>
-        <w:pStyle w:val="ListParagraph"/>
-        <w:numPr>
-          <w:ilvl w:val="0"/>
-          <w:numId w:val="1"/>
-        </w:numPr>
-      </w:pPr>
-      <w:r>
-        <w:t>function  </w:t>
-      </w:r>
-      <w:r>
-        <w:br/>
-      </w:r>
-    </w:p>
-    <w:p>
-      <w:pPr>
-        <w:pStyle w:val="ListParagraph"/>
-        <w:numPr>
-          <w:ilvl w:val="0"/>
-          <w:numId w:val="1"/>
-        </w:numPr>
-      </w:pPr>
-      <w:r>
-        <w:t>goto  </w:t>
-      </w:r>
-      <w:r>
-        <w:br/>
-      </w:r>
-    </w:p>
-    <w:p>
-      <w:pPr>
-        <w:pStyle w:val="ListParagraph"/>
-        <w:numPr>
-          <w:ilvl w:val="0"/>
-          <w:numId w:val="1"/>
-        </w:numPr>
-      </w:pPr>
-      <w:r>
-        <w:t>if  </w:t>
-      </w:r>
-      <w:r>
-        <w:br/>
-      </w:r>
-    </w:p>
-    <w:p>
-      <w:pPr>
-        <w:pStyle w:val="ListParagraph"/>
-        <w:numPr>
-          <w:ilvl w:val="0"/>
-          <w:numId w:val="1"/>
-        </w:numPr>
-      </w:pPr>
-      <w:r>
-        <w:t>in</w:t>
-      </w:r>
-    </w:p>
-    <w:p>
-      <w:pPr>
-        <w:pStyle w:val="ListParagraph"/>
-      </w:pPr>
-      <w:r>
-        <w:t xml:space="preserve"> </w:t>
-      </w:r>
-    </w:p>
-    <w:p>
-      <w:pPr>
-        <w:pStyle w:val="ListParagraph"/>
-        <w:numPr>
-          <w:ilvl w:val="0"/>
-          <w:numId w:val="1"/>
-        </w:numPr>
-      </w:pPr>
-      <w:r>
-        <w:t>is </w:t>
-      </w:r>
-    </w:p>
-    <w:p>
-      <w:pPr>
-        <w:pStyle w:val="ListParagraph"/>
-      </w:pPr>
-    </w:p>
-    <w:p>
-      <w:pPr>
-        <w:pStyle w:val="ListParagraph"/>
-        <w:numPr>
-          <w:ilvl w:val="0"/>
-          <w:numId w:val="1"/>
-        </w:numPr>
-      </w:pPr>
-      <w:r>
-        <w:t>loops</w:t>
-      </w:r>
-    </w:p>
-    <w:p>
-      <w:pPr>
-        <w:pStyle w:val="ListParagraph"/>
-      </w:pPr>
-      <w:r>
-        <w:t xml:space="preserve"> </w:t>
-      </w:r>
-    </w:p>
-    <w:p>
-      <w:pPr>
-        <w:pStyle w:val="ListParagraph"/>
-        <w:numPr>
-          <w:ilvl w:val="0"/>
-          <w:numId w:val="1"/>
-        </w:numPr>
-      </w:pPr>
-      <w:r>
-        <w:t>null</w:t>
-      </w:r>
-      <w:r>
-        <w:br/>
-      </w:r>
-    </w:p>
-    <w:p>
-      <w:pPr>
-        <w:pStyle w:val="ListParagraph"/>
-        <w:numPr>
-          <w:ilvl w:val="0"/>
-          <w:numId w:val="1"/>
-        </w:numPr>
-      </w:pPr>
-      <w:r>
-        <w:t xml:space="preserve">not </w:t>
-      </w:r>
-      <w:r>
-        <w:t xml:space="preserve">  </w:t>
-      </w:r>
-      <w:r>
-        <w:br/>
-      </w:r>
-    </w:p>
-    <w:p>
-      <w:pPr>
-        <w:pStyle w:val="ListParagraph"/>
-        <w:numPr>
-          <w:ilvl w:val="0"/>
-          <w:numId w:val="1"/>
-        </w:numPr>
-      </w:pPr>
-      <w:r>
-        <w:t>of  </w:t>
-      </w:r>
-      <w:r>
-        <w:br/>
-      </w:r>
-    </w:p>
-    <w:p>
-      <w:pPr>
-        <w:pStyle w:val="ListParagraph"/>
-        <w:numPr>
-          <w:ilvl w:val="0"/>
-          <w:numId w:val="1"/>
-        </w:numPr>
-      </w:pPr>
-      <w:r>
-        <w:t>or  </w:t>
-      </w:r>
-      <w:r>
-        <w:br/>
-      </w:r>
-    </w:p>
-    <w:p>
-      <w:pPr>
-        <w:pStyle w:val="ListParagraph"/>
-        <w:numPr>
-          <w:ilvl w:val="0"/>
-          <w:numId w:val="1"/>
-        </w:numPr>
-      </w:pPr>
-      <w:r>
-        <w:t>otherwise  </w:t>
-      </w:r>
-      <w:r>
-        <w:br/>
-      </w:r>
-    </w:p>
-    <w:p>
-      <w:pPr>
-        <w:pStyle w:val="ListParagraph"/>
-        <w:numPr>
-          <w:ilvl w:val="0"/>
-          <w:numId w:val="1"/>
-        </w:numPr>
-      </w:pPr>
-      <w:r>
-        <w:t>program  </w:t>
-      </w:r>
-      <w:r>
-        <w:br/>
-      </w:r>
-    </w:p>
-    <w:p>
-      <w:pPr>
-        <w:pStyle w:val="ListParagraph"/>
-        <w:numPr>
-          <w:ilvl w:val="0"/>
-          <w:numId w:val="1"/>
-        </w:numPr>
-      </w:pPr>
-      <w:r>
-        <w:t>r</w:t>
-      </w:r>
-      <w:r>
-        <w:t>epeat</w:t>
-      </w:r>
-      <w:r>
-        <w:br/>
-      </w:r>
-    </w:p>
-    <w:p>
-      <w:pPr>
-        <w:pStyle w:val="ListParagraph"/>
-        <w:numPr>
-          <w:ilvl w:val="0"/>
-          <w:numId w:val="1"/>
-        </w:numPr>
-      </w:pPr>
-      <w:r>
-        <w:t>then  </w:t>
-      </w:r>
-      <w:r>
-        <w:br/>
-      </w:r>
-    </w:p>
-    <w:p>
-      <w:pPr>
-        <w:pStyle w:val="ListParagraph"/>
-        <w:numPr>
-          <w:ilvl w:val="0"/>
-          <w:numId w:val="1"/>
-        </w:numPr>
-      </w:pPr>
-      <w:r>
         <w:t>to  </w:t>
       </w:r>
       <w:r>
@@ -1162,7 +1220,6 @@
         </w:numPr>
       </w:pPr>
       <w:r>
-        <w:lastRenderedPageBreak/>
         <w:t>true  </w:t>
       </w:r>
       <w:r>

</xml_diff>

<commit_message>
added structure file, updated syntax file, and added appropriate structure changes to the sample file
</commit_message>
<xml_diff>
--- a/LangC_HolderFolder/LangC_DocumentationFolder/LangC_AL_Syntax.docx
+++ b/LangC_HolderFolder/LangC_DocumentationFolder/LangC_AL_Syntax.docx
@@ -1140,178 +1140,422 @@
       <w:r>
         <w:t>epeat</w:t>
       </w:r>
+    </w:p>
+    <w:p>
+      <w:pPr>
+        <w:pStyle w:val="ListParagraph"/>
+      </w:pPr>
+    </w:p>
+    <w:p>
+      <w:pPr>
+        <w:pStyle w:val="ListParagraph"/>
+        <w:numPr>
+          <w:ilvl w:val="0"/>
+          <w:numId w:val="1"/>
+        </w:numPr>
+      </w:pPr>
+      <w:r>
+        <w:t>set</w:t>
+      </w:r>
+    </w:p>
+    <w:p>
+      <w:pPr>
+        <w:pStyle w:val="ListParagraph"/>
+      </w:pPr>
+    </w:p>
+    <w:p>
+      <w:pPr>
+        <w:pStyle w:val="ListParagraph"/>
+        <w:numPr>
+          <w:ilvl w:val="0"/>
+          <w:numId w:val="1"/>
+        </w:numPr>
+      </w:pPr>
+      <w:r>
+        <w:t>switch</w:t>
+      </w:r>
+      <w:r>
+        <w:br/>
+      </w:r>
+    </w:p>
+    <w:p>
+      <w:pPr>
+        <w:pStyle w:val="ListParagraph"/>
+        <w:numPr>
+          <w:ilvl w:val="0"/>
+          <w:numId w:val="1"/>
+        </w:numPr>
+      </w:pPr>
+      <w:r>
+        <w:t>then  </w:t>
+      </w:r>
+      <w:r>
+        <w:br/>
+      </w:r>
+    </w:p>
+    <w:p>
+      <w:pPr>
+        <w:pStyle w:val="ListParagraph"/>
+        <w:numPr>
+          <w:ilvl w:val="0"/>
+          <w:numId w:val="1"/>
+        </w:numPr>
+      </w:pPr>
+      <w:r>
+        <w:lastRenderedPageBreak/>
+        <w:t>to  </w:t>
+      </w:r>
+      <w:r>
+        <w:br/>
+      </w:r>
+    </w:p>
+    <w:p>
+      <w:pPr>
+        <w:pStyle w:val="ListParagraph"/>
+        <w:numPr>
+          <w:ilvl w:val="0"/>
+          <w:numId w:val="1"/>
+        </w:numPr>
+      </w:pPr>
+      <w:r>
+        <w:t>true  </w:t>
+      </w:r>
+      <w:r>
+        <w:br/>
+      </w:r>
+    </w:p>
+    <w:p>
+      <w:pPr>
+        <w:pStyle w:val="ListParagraph"/>
+        <w:numPr>
+          <w:ilvl w:val="0"/>
+          <w:numId w:val="1"/>
+        </w:numPr>
+      </w:pPr>
+      <w:r>
+        <w:t>try   </w:t>
+      </w:r>
+      <w:r>
+        <w:br/>
+      </w:r>
+    </w:p>
+    <w:p>
+      <w:pPr>
+        <w:pStyle w:val="ListParagraph"/>
+        <w:numPr>
+          <w:ilvl w:val="0"/>
+          <w:numId w:val="1"/>
+        </w:numPr>
+      </w:pPr>
+      <w:r>
+        <w:t>unimplemented</w:t>
+      </w:r>
+      <w:r>
+        <w:br/>
+      </w:r>
+    </w:p>
+    <w:p>
+      <w:pPr>
+        <w:pStyle w:val="ListParagraph"/>
+        <w:numPr>
+          <w:ilvl w:val="0"/>
+          <w:numId w:val="1"/>
+        </w:numPr>
+      </w:pPr>
+      <w:r>
+        <w:t>until  </w:t>
+      </w:r>
+      <w:r>
+        <w:br/>
+      </w:r>
+    </w:p>
+    <w:p>
+      <w:pPr>
+        <w:pStyle w:val="ListParagraph"/>
+        <w:numPr>
+          <w:ilvl w:val="0"/>
+          <w:numId w:val="1"/>
+        </w:numPr>
+      </w:pPr>
+      <w:r>
+        <w:t xml:space="preserve">uses </w:t>
+      </w:r>
+      <w:r>
+        <w:br/>
+      </w:r>
+    </w:p>
+    <w:p>
+      <w:pPr>
+        <w:pStyle w:val="ListParagraph"/>
+        <w:numPr>
+          <w:ilvl w:val="0"/>
+          <w:numId w:val="1"/>
+        </w:numPr>
+      </w:pPr>
+      <w:r>
+        <w:t>while  </w:t>
+      </w:r>
+      <w:r>
+        <w:br/>
+      </w:r>
+    </w:p>
+    <w:p>
+      <w:pPr>
+        <w:pStyle w:val="ListParagraph"/>
+        <w:numPr>
+          <w:ilvl w:val="0"/>
+          <w:numId w:val="1"/>
+        </w:numPr>
+      </w:pPr>
+      <w:r>
+        <w:t xml:space="preserve">with </w:t>
+      </w:r>
+    </w:p>
+    <w:p/>
+    <w:p>
+      <w:pPr>
+        <w:pStyle w:val="Heading1"/>
+      </w:pPr>
+      <w:r>
+        <w:t>3 Basic Structure</w:t>
+      </w:r>
+    </w:p>
+    <w:p>
+      <w:r>
+        <w:t>AL has a very basic structure so that there isn’t an issue with jumping around class structures and trying to find everything you need. All methods and variables will be in one file and will follow a basic structure as shown:</w:t>
+      </w:r>
+    </w:p>
+    <w:p>
+      <w:pPr>
+        <w:pStyle w:val="NoSpacing"/>
+      </w:pPr>
+      <w:proofErr w:type="gramStart"/>
+      <w:r>
+        <w:t>:</w:t>
+      </w:r>
+      <w:proofErr w:type="spellStart"/>
+      <w:r>
+        <w:t>alproject</w:t>
+      </w:r>
+      <w:proofErr w:type="spellEnd"/>
+      <w:proofErr w:type="gramEnd"/>
+      <w:r>
+        <w:t>"</w:t>
+      </w:r>
+    </w:p>
+    <w:p>
+      <w:pPr>
+        <w:pStyle w:val="NoSpacing"/>
+      </w:pPr>
+    </w:p>
+    <w:p>
+      <w:pPr>
+        <w:pStyle w:val="NoSpacing"/>
+      </w:pPr>
+      <w:proofErr w:type="gramStart"/>
+      <w:r>
+        <w:t>this</w:t>
+      </w:r>
+      <w:proofErr w:type="gramEnd"/>
+      <w:r>
+        <w:t xml:space="preserve"> program "</w:t>
+      </w:r>
+      <w:proofErr w:type="spellStart"/>
+      <w:r>
+        <w:t>AL_Structure</w:t>
+      </w:r>
+      <w:proofErr w:type="spellEnd"/>
+      <w:r>
+        <w:t>"</w:t>
+      </w:r>
+    </w:p>
+    <w:p>
+      <w:pPr>
+        <w:pStyle w:val="NoSpacing"/>
+      </w:pPr>
+    </w:p>
+    <w:p>
+      <w:pPr>
+        <w:pStyle w:val="NoSpacing"/>
+      </w:pPr>
+      <w:r>
+        <w:t>/*</w:t>
+      </w:r>
+    </w:p>
+    <w:p>
+      <w:pPr>
+        <w:pStyle w:val="NoSpacing"/>
+      </w:pPr>
+      <w:r>
+        <w:t>* Comments look like this</w:t>
+      </w:r>
+    </w:p>
+    <w:p>
+      <w:pPr>
+        <w:pStyle w:val="NoSpacing"/>
+      </w:pPr>
+      <w:r>
+        <w:t>* This is where variables go</w:t>
+      </w:r>
+    </w:p>
+    <w:p>
+      <w:pPr>
+        <w:pStyle w:val="NoSpacing"/>
+      </w:pPr>
+      <w:r>
+        <w:t>*/</w:t>
+      </w:r>
+    </w:p>
+    <w:p>
+      <w:pPr>
+        <w:pStyle w:val="NoSpacing"/>
+      </w:pPr>
+    </w:p>
+    <w:p>
+      <w:pPr>
+        <w:pStyle w:val="NoSpacing"/>
+      </w:pPr>
+      <w:proofErr w:type="gramStart"/>
+      <w:r>
+        <w:t>:variables</w:t>
+      </w:r>
+      <w:proofErr w:type="gramEnd"/>
+      <w:r>
+        <w:t>:</w:t>
+      </w:r>
+    </w:p>
+    <w:p>
+      <w:pPr>
+        <w:pStyle w:val="NoSpacing"/>
+      </w:pPr>
+    </w:p>
+    <w:p>
+      <w:pPr>
+        <w:pStyle w:val="NoSpacing"/>
+      </w:pPr>
+      <w:r>
+        <w:t>/*</w:t>
+      </w:r>
+    </w:p>
+    <w:p>
+      <w:pPr>
+        <w:pStyle w:val="NoSpacing"/>
+      </w:pPr>
+      <w:r>
+        <w:t>* This is where methods go</w:t>
+      </w:r>
+    </w:p>
+    <w:p>
+      <w:pPr>
+        <w:pStyle w:val="NoSpacing"/>
+      </w:pPr>
+      <w:r>
+        <w:t>*/</w:t>
+      </w:r>
+    </w:p>
+    <w:p>
+      <w:pPr>
+        <w:pStyle w:val="NoSpacing"/>
+      </w:pPr>
+    </w:p>
+    <w:p>
+      <w:pPr>
+        <w:pStyle w:val="NoSpacing"/>
+      </w:pPr>
+      <w:proofErr w:type="gramStart"/>
+      <w:r>
+        <w:t>:methods</w:t>
+      </w:r>
+      <w:proofErr w:type="gramEnd"/>
+      <w:r>
+        <w:t>:</w:t>
+      </w:r>
+    </w:p>
+    <w:p>
+      <w:pPr>
+        <w:pStyle w:val="NoSpacing"/>
+      </w:pPr>
+    </w:p>
+    <w:p>
+      <w:pPr>
+        <w:pStyle w:val="NoSpacing"/>
+      </w:pPr>
+    </w:p>
+    <w:p>
+      <w:pPr>
+        <w:pStyle w:val="NoSpacing"/>
+      </w:pPr>
+      <w:r>
+        <w:t>/*</w:t>
+      </w:r>
+    </w:p>
+    <w:p>
+      <w:pPr>
+        <w:pStyle w:val="NoSpacing"/>
+      </w:pPr>
+      <w:r>
+        <w:t>*This is where the program will begin and end</w:t>
+      </w:r>
+    </w:p>
+    <w:p>
+      <w:pPr>
+        <w:pStyle w:val="NoSpacing"/>
+      </w:pPr>
+      <w:r>
+        <w:t>*/</w:t>
+      </w:r>
+    </w:p>
+    <w:p>
+      <w:pPr>
+        <w:pStyle w:val="NoSpacing"/>
+      </w:pPr>
+      <w:proofErr w:type="gramStart"/>
+      <w:r>
+        <w:t>:start</w:t>
+      </w:r>
+      <w:proofErr w:type="gramEnd"/>
+      <w:r>
+        <w:t xml:space="preserve"> program:</w:t>
+      </w:r>
+    </w:p>
+    <w:p>
+      <w:pPr>
+        <w:pStyle w:val="NoSpacing"/>
+      </w:pPr>
+      <w:proofErr w:type="gramStart"/>
+      <w:r>
+        <w:t>:end</w:t>
+      </w:r>
+      <w:proofErr w:type="gramEnd"/>
+      <w:r>
+        <w:t xml:space="preserve"> program:</w:t>
+      </w:r>
+    </w:p>
+    <w:p>
+      <w:pPr>
+        <w:pStyle w:val="NoSpacing"/>
+      </w:pPr>
+    </w:p>
+    <w:p>
+      <w:r>
+        <w:lastRenderedPageBreak/>
+        <w:t>All AL projects must have the header “</w:t>
+      </w:r>
+      <w:proofErr w:type="gramStart"/>
+      <w:r>
+        <w:t>:</w:t>
+      </w:r>
+      <w:proofErr w:type="spellStart"/>
+      <w:r>
+        <w:t>alproject</w:t>
+      </w:r>
+      <w:proofErr w:type="spellEnd"/>
+      <w:proofErr w:type="gramEnd"/>
+      <w:r>
+        <w:t xml:space="preserve">:”. If the file does not have the specified header, then the file will be rejected and will not compile the code. The user is allowed no not have any variables and not have any methods at all if they chose to. </w:t>
+      </w:r>
       <w:bookmarkStart w:id="0" w:name="_GoBack"/>
       <w:bookmarkEnd w:id="0"/>
-    </w:p>
-    <w:p>
-      <w:pPr>
-        <w:pStyle w:val="ListParagraph"/>
-      </w:pPr>
-    </w:p>
-    <w:p>
-      <w:pPr>
-        <w:pStyle w:val="ListParagraph"/>
-        <w:numPr>
-          <w:ilvl w:val="0"/>
-          <w:numId w:val="1"/>
-        </w:numPr>
-      </w:pPr>
-      <w:r>
-        <w:t>set</w:t>
-      </w:r>
-    </w:p>
-    <w:p>
-      <w:pPr>
-        <w:pStyle w:val="ListParagraph"/>
-      </w:pPr>
-    </w:p>
-    <w:p>
-      <w:pPr>
-        <w:pStyle w:val="ListParagraph"/>
-        <w:numPr>
-          <w:ilvl w:val="0"/>
-          <w:numId w:val="1"/>
-        </w:numPr>
-      </w:pPr>
-      <w:r>
-        <w:t>switch</w:t>
-      </w:r>
-      <w:r>
-        <w:br/>
-      </w:r>
-    </w:p>
-    <w:p>
-      <w:pPr>
-        <w:pStyle w:val="ListParagraph"/>
-        <w:numPr>
-          <w:ilvl w:val="0"/>
-          <w:numId w:val="1"/>
-        </w:numPr>
-      </w:pPr>
-      <w:r>
-        <w:t>then  </w:t>
-      </w:r>
-      <w:r>
-        <w:br/>
-      </w:r>
-    </w:p>
-    <w:p>
-      <w:pPr>
-        <w:pStyle w:val="ListParagraph"/>
-        <w:numPr>
-          <w:ilvl w:val="0"/>
-          <w:numId w:val="1"/>
-        </w:numPr>
-      </w:pPr>
-      <w:r>
-        <w:lastRenderedPageBreak/>
-        <w:t>to  </w:t>
-      </w:r>
-      <w:r>
-        <w:br/>
-      </w:r>
-    </w:p>
-    <w:p>
-      <w:pPr>
-        <w:pStyle w:val="ListParagraph"/>
-        <w:numPr>
-          <w:ilvl w:val="0"/>
-          <w:numId w:val="1"/>
-        </w:numPr>
-      </w:pPr>
-      <w:r>
-        <w:t>true  </w:t>
-      </w:r>
-      <w:r>
-        <w:br/>
-      </w:r>
-    </w:p>
-    <w:p>
-      <w:pPr>
-        <w:pStyle w:val="ListParagraph"/>
-        <w:numPr>
-          <w:ilvl w:val="0"/>
-          <w:numId w:val="1"/>
-        </w:numPr>
-      </w:pPr>
-      <w:r>
-        <w:t>try   </w:t>
-      </w:r>
-      <w:r>
-        <w:br/>
-      </w:r>
-    </w:p>
-    <w:p>
-      <w:pPr>
-        <w:pStyle w:val="ListParagraph"/>
-        <w:numPr>
-          <w:ilvl w:val="0"/>
-          <w:numId w:val="1"/>
-        </w:numPr>
-      </w:pPr>
-      <w:r>
-        <w:t>unimplemented</w:t>
-      </w:r>
-      <w:r>
-        <w:br/>
-      </w:r>
-    </w:p>
-    <w:p>
-      <w:pPr>
-        <w:pStyle w:val="ListParagraph"/>
-        <w:numPr>
-          <w:ilvl w:val="0"/>
-          <w:numId w:val="1"/>
-        </w:numPr>
-      </w:pPr>
-      <w:r>
-        <w:t>until  </w:t>
-      </w:r>
-      <w:r>
-        <w:br/>
-      </w:r>
-    </w:p>
-    <w:p>
-      <w:pPr>
-        <w:pStyle w:val="ListParagraph"/>
-        <w:numPr>
-          <w:ilvl w:val="0"/>
-          <w:numId w:val="1"/>
-        </w:numPr>
-      </w:pPr>
-      <w:r>
-        <w:t xml:space="preserve">uses </w:t>
-      </w:r>
-      <w:r>
-        <w:br/>
-      </w:r>
-    </w:p>
-    <w:p>
-      <w:pPr>
-        <w:pStyle w:val="ListParagraph"/>
-        <w:numPr>
-          <w:ilvl w:val="0"/>
-          <w:numId w:val="1"/>
-        </w:numPr>
-      </w:pPr>
-      <w:r>
-        <w:t>while  </w:t>
-      </w:r>
-      <w:r>
-        <w:br/>
-      </w:r>
-    </w:p>
-    <w:p>
-      <w:pPr>
-        <w:pStyle w:val="ListParagraph"/>
-        <w:numPr>
-          <w:ilvl w:val="0"/>
-          <w:numId w:val="1"/>
-        </w:numPr>
-      </w:pPr>
-      <w:r>
-        <w:t xml:space="preserve">with </w:t>
-      </w:r>
     </w:p>
     <w:sectPr>
       <w:pgSz w:w="12240" w:h="15840"/>

</xml_diff>

<commit_message>
finished writing keyword definitions, finished structure
</commit_message>
<xml_diff>
--- a/LangC_HolderFolder/LangC_DocumentationFolder/LangC_AL_Syntax.docx
+++ b/LangC_HolderFolder/LangC_DocumentationFolder/LangC_AL_Syntax.docx
@@ -766,7 +766,13 @@
         <w:t xml:space="preserve">  </w:t>
       </w:r>
       <w:r>
-        <w:t>used in conjunction with a while to create a do-while loop, which executes a block of statements associated with the loop and the then tests a Boolean expression associated with the while</w:t>
+        <w:t>used in conjunction with a while to create a do-while loop, which executes a block of statements asso</w:t>
+      </w:r>
+      <w:r>
+        <w:t>ciated with the loop and the</w:t>
+      </w:r>
+      <w:r>
+        <w:t>n tests a Boolean expression associated with the while</w:t>
       </w:r>
       <w:r>
         <w:br/>
@@ -895,6 +901,27 @@
         <w:t>: used to define a block of statements for a block defined previously by the try keyword</w:t>
       </w:r>
       <w:r>
+        <w:t xml:space="preserve"> </w:t>
+      </w:r>
+      <w:r>
+        <w:br/>
+      </w:r>
+    </w:p>
+    <w:p>
+      <w:pPr>
+        <w:pStyle w:val="ListParagraph"/>
+        <w:numPr>
+          <w:ilvl w:val="0"/>
+          <w:numId w:val="1"/>
+        </w:numPr>
+      </w:pPr>
+      <w:r>
+        <w:t>function</w:t>
+      </w:r>
+      <w:r>
+        <w:t>: defines a method in the before the main execution block  </w:t>
+      </w:r>
+      <w:r>
         <w:t xml:space="preserve">  </w:t>
       </w:r>
       <w:r>
@@ -910,10 +937,10 @@
         </w:numPr>
       </w:pPr>
       <w:r>
-        <w:t>for</w:t>
-      </w:r>
-      <w:r>
-        <w:t>: the for keyword is used to create a for loop</w:t>
+        <w:t>if</w:t>
+      </w:r>
+      <w:r>
+        <w:t>: the if keyword is used to create an if statement, which tests a Boolean expression</w:t>
       </w:r>
       <w:r>
         <w:t xml:space="preserve">  </w:t>
@@ -931,15 +958,133 @@
         </w:numPr>
       </w:pPr>
       <w:r>
-        <w:t>function</w:t>
-      </w:r>
-      <w:r>
-        <w:t>: defines a method in the before the main execution block  </w:t>
+        <w:t>in</w:t>
+      </w:r>
+      <w:r>
+        <w:t>: the keyword used to compare an object and to see if it is ‘in’ a collection</w:t>
+      </w:r>
+    </w:p>
+    <w:p>
+      <w:pPr>
+        <w:pStyle w:val="ListParagraph"/>
+      </w:pPr>
+      <w:r>
+        <w:t xml:space="preserve"> </w:t>
+      </w:r>
+    </w:p>
+    <w:p>
+      <w:pPr>
+        <w:pStyle w:val="ListParagraph"/>
+        <w:numPr>
+          <w:ilvl w:val="0"/>
+          <w:numId w:val="1"/>
+        </w:numPr>
+      </w:pPr>
+      <w:r>
+        <w:t>is</w:t>
+      </w:r>
+      <w:r>
+        <w:t>:</w:t>
+      </w:r>
+      <w:r>
+        <w:t xml:space="preserve"> they keyword</w:t>
+      </w:r>
+      <w:r>
+        <w:t> </w:t>
+      </w:r>
+      <w:r>
+        <w:t>used in conjunction with in to form the ‘is in’ statement</w:t>
+      </w:r>
+    </w:p>
+    <w:p>
+      <w:pPr>
+        <w:pStyle w:val="ListParagraph"/>
+      </w:pPr>
+    </w:p>
+    <w:p>
+      <w:pPr>
+        <w:pStyle w:val="ListParagraph"/>
+        <w:numPr>
+          <w:ilvl w:val="0"/>
+          <w:numId w:val="1"/>
+        </w:numPr>
+      </w:pPr>
+      <w:proofErr w:type="gramStart"/>
+      <w:r>
+        <w:t>loops</w:t>
+      </w:r>
+      <w:proofErr w:type="gramEnd"/>
+      <w:r>
+        <w:t>:</w:t>
+      </w:r>
+      <w:r>
+        <w:t xml:space="preserve"> the</w:t>
+      </w:r>
+      <w:r>
+        <w:t xml:space="preserve"> keyword used to create a loop. A number </w:t>
+      </w:r>
+      <w:r>
+        <w:t>followed by ‘times’ creates a loop that will go a certain number of times</w:t>
+      </w:r>
+    </w:p>
+    <w:p>
+      <w:pPr>
+        <w:pStyle w:val="ListParagraph"/>
+      </w:pPr>
+      <w:r>
+        <w:t xml:space="preserve"> </w:t>
+      </w:r>
+    </w:p>
+    <w:p>
+      <w:pPr>
+        <w:pStyle w:val="ListParagraph"/>
+        <w:numPr>
+          <w:ilvl w:val="0"/>
+          <w:numId w:val="1"/>
+        </w:numPr>
+      </w:pPr>
+      <w:proofErr w:type="gramStart"/>
+      <w:r>
+        <w:t>null</w:t>
+      </w:r>
+      <w:proofErr w:type="gramEnd"/>
+      <w:r>
+        <w:t xml:space="preserve">: </w:t>
+      </w:r>
+      <w:r>
+        <w:t xml:space="preserve">the </w:t>
+      </w:r>
+      <w:r>
+        <w:t xml:space="preserve">keyword used to assign a variable nothing. </w:t>
+      </w:r>
+      <w:r>
+        <w:br/>
+      </w:r>
+    </w:p>
+    <w:p>
+      <w:pPr>
+        <w:pStyle w:val="ListParagraph"/>
+        <w:numPr>
+          <w:ilvl w:val="0"/>
+          <w:numId w:val="1"/>
+        </w:numPr>
+      </w:pPr>
+      <w:r>
+        <w:t>not</w:t>
+      </w:r>
+      <w:r>
+        <w:t>: literal not, used in Boolean expressions</w:t>
+      </w:r>
+      <w:r>
+        <w:t xml:space="preserve"> </w:t>
       </w:r>
       <w:r>
         <w:t xml:space="preserve">  </w:t>
       </w:r>
       <w:r>
+        <w:t xml:space="preserve">  </w:t>
+      </w:r>
+      <w:r>
         <w:br/>
       </w:r>
     </w:p>
@@ -952,10 +1097,22 @@
         </w:numPr>
       </w:pPr>
       <w:r>
-        <w:t>if</w:t>
-      </w:r>
-      <w:r>
-        <w:t>: the if keyword is used to create an if statement, which tests a Boolean expression</w:t>
+        <w:t>or</w:t>
+      </w:r>
+      <w:r>
+        <w:t>:</w:t>
+      </w:r>
+      <w:r>
+        <w:t xml:space="preserve"> </w:t>
+      </w:r>
+      <w:r>
+        <w:t>the keyword</w:t>
+      </w:r>
+      <w:r>
+        <w:t> </w:t>
+      </w:r>
+      <w:r>
+        <w:t>used in Boolean expressions, (booleanExpression1) or (booleanExpression2)</w:t>
       </w:r>
       <w:r>
         <w:t xml:space="preserve">  </w:t>
@@ -973,77 +1130,179 @@
         </w:numPr>
       </w:pPr>
       <w:r>
-        <w:t>in</w:t>
-      </w:r>
-      <w:r>
-        <w:t>: the keyword used to compare an object and to see if it is ‘in’ a collection</w:t>
-      </w:r>
-    </w:p>
-    <w:p>
-      <w:pPr>
-        <w:pStyle w:val="ListParagraph"/>
-      </w:pPr>
+        <w:t>program</w:t>
+      </w:r>
+      <w:r>
+        <w:t>:</w:t>
+      </w:r>
       <w:r>
         <w:t xml:space="preserve"> </w:t>
       </w:r>
-    </w:p>
-    <w:p>
-      <w:pPr>
-        <w:pStyle w:val="ListParagraph"/>
-        <w:numPr>
-          <w:ilvl w:val="0"/>
-          <w:numId w:val="1"/>
-        </w:numPr>
-      </w:pPr>
-      <w:r>
-        <w:t>is</w:t>
+      <w:r>
+        <w:t>the keyword</w:t>
+      </w:r>
+      <w:r>
+        <w:t> </w:t>
+      </w:r>
+      <w:r>
+        <w:t xml:space="preserve">used to define a </w:t>
+      </w:r>
+      <w:r>
+        <w:t>the program name</w:t>
+      </w:r>
+    </w:p>
+    <w:p>
+      <w:pPr>
+        <w:pStyle w:val="ListParagraph"/>
+      </w:pPr>
+    </w:p>
+    <w:p>
+      <w:pPr>
+        <w:pStyle w:val="ListParagraph"/>
+        <w:numPr>
+          <w:ilvl w:val="0"/>
+          <w:numId w:val="1"/>
+        </w:numPr>
+      </w:pPr>
+      <w:r>
+        <w:t>set</w:t>
       </w:r>
       <w:r>
         <w:t>:</w:t>
       </w:r>
       <w:r>
-        <w:t> </w:t>
-      </w:r>
-    </w:p>
-    <w:p>
-      <w:pPr>
-        <w:pStyle w:val="ListParagraph"/>
-      </w:pPr>
-    </w:p>
-    <w:p>
-      <w:pPr>
-        <w:pStyle w:val="ListParagraph"/>
-        <w:numPr>
-          <w:ilvl w:val="0"/>
-          <w:numId w:val="1"/>
-        </w:numPr>
-      </w:pPr>
-      <w:r>
-        <w:t>loops</w:t>
+        <w:t xml:space="preserve"> the keyword</w:t>
+      </w:r>
+      <w:r>
+        <w:t xml:space="preserve"> used to define a set of objects</w:t>
+      </w:r>
+    </w:p>
+    <w:p>
+      <w:pPr>
+        <w:pStyle w:val="ListParagraph"/>
+      </w:pPr>
+    </w:p>
+    <w:p>
+      <w:pPr>
+        <w:pStyle w:val="ListParagraph"/>
+        <w:numPr>
+          <w:ilvl w:val="0"/>
+          <w:numId w:val="1"/>
+        </w:numPr>
+      </w:pPr>
+      <w:r>
+        <w:t>switch</w:t>
+      </w:r>
+      <w:r>
+        <w:t>: the keyword used to define a switch statement</w:t>
+      </w:r>
+    </w:p>
+    <w:p>
+      <w:pPr>
+        <w:pStyle w:val="ListParagraph"/>
+      </w:pPr>
+    </w:p>
+    <w:p>
+      <w:pPr>
+        <w:pStyle w:val="ListParagraph"/>
+        <w:numPr>
+          <w:ilvl w:val="0"/>
+          <w:numId w:val="1"/>
+        </w:numPr>
+      </w:pPr>
+      <w:r>
+        <w:t>times:</w:t>
+      </w:r>
+      <w:r>
+        <w:t xml:space="preserve"> the keyword used with the loops keyword and is preceded by a number</w:t>
+      </w:r>
+      <w:r>
+        <w:br/>
+      </w:r>
+    </w:p>
+    <w:p>
+      <w:pPr>
+        <w:pStyle w:val="ListParagraph"/>
+        <w:numPr>
+          <w:ilvl w:val="0"/>
+          <w:numId w:val="1"/>
+        </w:numPr>
+      </w:pPr>
+      <w:r>
+        <w:t>to</w:t>
       </w:r>
       <w:r>
         <w:t>:</w:t>
       </w:r>
-    </w:p>
-    <w:p>
-      <w:pPr>
-        <w:pStyle w:val="ListParagraph"/>
-      </w:pPr>
+      <w:r>
+        <w:t xml:space="preserve">  </w:t>
+      </w:r>
+      <w:r>
+        <w:br/>
+      </w:r>
+    </w:p>
+    <w:p>
+      <w:pPr>
+        <w:pStyle w:val="ListParagraph"/>
+        <w:numPr>
+          <w:ilvl w:val="0"/>
+          <w:numId w:val="1"/>
+        </w:numPr>
+      </w:pPr>
+      <w:proofErr w:type="gramStart"/>
+      <w:r>
+        <w:t>true</w:t>
+      </w:r>
+      <w:proofErr w:type="gramEnd"/>
+      <w:r>
+        <w:t>: the keyword used to mark a Boolean as true.</w:t>
+      </w:r>
+      <w:r>
+        <w:t xml:space="preserve">  </w:t>
+      </w:r>
+      <w:r>
+        <w:br/>
+      </w:r>
+    </w:p>
+    <w:p>
+      <w:pPr>
+        <w:pStyle w:val="ListParagraph"/>
+        <w:numPr>
+          <w:ilvl w:val="0"/>
+          <w:numId w:val="1"/>
+        </w:numPr>
+      </w:pPr>
+      <w:r>
+        <w:t>try</w:t>
+      </w:r>
+      <w:r>
+        <w:t>: the keyword used to surround a certain block of code that could cause an error</w:t>
+      </w:r>
+      <w:r>
+        <w:t xml:space="preserve">   </w:t>
+      </w:r>
+      <w:r>
+        <w:br/>
+      </w:r>
+    </w:p>
+    <w:p>
+      <w:pPr>
+        <w:pStyle w:val="ListParagraph"/>
+        <w:numPr>
+          <w:ilvl w:val="0"/>
+          <w:numId w:val="1"/>
+        </w:numPr>
+      </w:pPr>
+      <w:r>
+        <w:lastRenderedPageBreak/>
+        <w:t>unimplemented</w:t>
+      </w:r>
+      <w:r>
+        <w:t>: the keyword that marks a method as unimplemented  </w:t>
+      </w:r>
       <w:r>
         <w:t xml:space="preserve"> </w:t>
       </w:r>
-    </w:p>
-    <w:p>
-      <w:pPr>
-        <w:pStyle w:val="ListParagraph"/>
-        <w:numPr>
-          <w:ilvl w:val="0"/>
-          <w:numId w:val="1"/>
-        </w:numPr>
-      </w:pPr>
-      <w:r>
-        <w:t>null</w:t>
-      </w:r>
       <w:r>
         <w:br/>
       </w:r>
@@ -1057,259 +1316,13 @@
         </w:numPr>
       </w:pPr>
       <w:r>
-        <w:t xml:space="preserve">not </w:t>
-      </w:r>
-      <w:r>
-        <w:t xml:space="preserve">  </w:t>
-      </w:r>
-      <w:r>
-        <w:br/>
-      </w:r>
-    </w:p>
-    <w:p>
-      <w:pPr>
-        <w:pStyle w:val="ListParagraph"/>
-        <w:numPr>
-          <w:ilvl w:val="0"/>
-          <w:numId w:val="1"/>
-        </w:numPr>
-      </w:pPr>
-      <w:r>
-        <w:t>of  </w:t>
-      </w:r>
-      <w:r>
-        <w:br/>
-      </w:r>
-    </w:p>
-    <w:p>
-      <w:pPr>
-        <w:pStyle w:val="ListParagraph"/>
-        <w:numPr>
-          <w:ilvl w:val="0"/>
-          <w:numId w:val="1"/>
-        </w:numPr>
-      </w:pPr>
-      <w:r>
-        <w:t>or  </w:t>
-      </w:r>
-      <w:r>
-        <w:br/>
-      </w:r>
-    </w:p>
-    <w:p>
-      <w:pPr>
-        <w:pStyle w:val="ListParagraph"/>
-        <w:numPr>
-          <w:ilvl w:val="0"/>
-          <w:numId w:val="1"/>
-        </w:numPr>
-      </w:pPr>
-      <w:r>
-        <w:t>otherwise  </w:t>
-      </w:r>
-      <w:r>
-        <w:br/>
-      </w:r>
-    </w:p>
-    <w:p>
-      <w:pPr>
-        <w:pStyle w:val="ListParagraph"/>
-        <w:numPr>
-          <w:ilvl w:val="0"/>
-          <w:numId w:val="1"/>
-        </w:numPr>
-      </w:pPr>
-      <w:r>
-        <w:t>program  </w:t>
-      </w:r>
-      <w:r>
-        <w:br/>
-      </w:r>
-    </w:p>
-    <w:p>
-      <w:pPr>
-        <w:pStyle w:val="ListParagraph"/>
-        <w:numPr>
-          <w:ilvl w:val="0"/>
-          <w:numId w:val="1"/>
-        </w:numPr>
-      </w:pPr>
-      <w:r>
-        <w:t>r</w:t>
-      </w:r>
-      <w:r>
-        <w:t>epeat</w:t>
-      </w:r>
-    </w:p>
-    <w:p>
-      <w:pPr>
-        <w:pStyle w:val="ListParagraph"/>
-      </w:pPr>
-    </w:p>
-    <w:p>
-      <w:pPr>
-        <w:pStyle w:val="ListParagraph"/>
-        <w:numPr>
-          <w:ilvl w:val="0"/>
-          <w:numId w:val="1"/>
-        </w:numPr>
-      </w:pPr>
-      <w:r>
-        <w:t>set</w:t>
-      </w:r>
-    </w:p>
-    <w:p>
-      <w:pPr>
-        <w:pStyle w:val="ListParagraph"/>
-      </w:pPr>
-    </w:p>
-    <w:p>
-      <w:pPr>
-        <w:pStyle w:val="ListParagraph"/>
-        <w:numPr>
-          <w:ilvl w:val="0"/>
-          <w:numId w:val="1"/>
-        </w:numPr>
-      </w:pPr>
-      <w:r>
-        <w:t>switch</w:t>
-      </w:r>
-      <w:r>
-        <w:br/>
-      </w:r>
-    </w:p>
-    <w:p>
-      <w:pPr>
-        <w:pStyle w:val="ListParagraph"/>
-        <w:numPr>
-          <w:ilvl w:val="0"/>
-          <w:numId w:val="1"/>
-        </w:numPr>
-      </w:pPr>
-      <w:r>
-        <w:t>then  </w:t>
-      </w:r>
-      <w:r>
-        <w:br/>
-      </w:r>
-    </w:p>
-    <w:p>
-      <w:pPr>
-        <w:pStyle w:val="ListParagraph"/>
-        <w:numPr>
-          <w:ilvl w:val="0"/>
-          <w:numId w:val="1"/>
-        </w:numPr>
-      </w:pPr>
-      <w:r>
-        <w:lastRenderedPageBreak/>
-        <w:t>to  </w:t>
-      </w:r>
-      <w:r>
-        <w:br/>
-      </w:r>
-    </w:p>
-    <w:p>
-      <w:pPr>
-        <w:pStyle w:val="ListParagraph"/>
-        <w:numPr>
-          <w:ilvl w:val="0"/>
-          <w:numId w:val="1"/>
-        </w:numPr>
-      </w:pPr>
-      <w:r>
-        <w:t>true  </w:t>
-      </w:r>
-      <w:r>
-        <w:br/>
-      </w:r>
-    </w:p>
-    <w:p>
-      <w:pPr>
-        <w:pStyle w:val="ListParagraph"/>
-        <w:numPr>
-          <w:ilvl w:val="0"/>
-          <w:numId w:val="1"/>
-        </w:numPr>
-      </w:pPr>
-      <w:r>
-        <w:t>try   </w:t>
-      </w:r>
-      <w:r>
-        <w:br/>
-      </w:r>
-    </w:p>
-    <w:p>
-      <w:pPr>
-        <w:pStyle w:val="ListParagraph"/>
-        <w:numPr>
-          <w:ilvl w:val="0"/>
-          <w:numId w:val="1"/>
-        </w:numPr>
-      </w:pPr>
-      <w:r>
-        <w:t>unimplemented</w:t>
-      </w:r>
-      <w:r>
-        <w:br/>
-      </w:r>
-    </w:p>
-    <w:p>
-      <w:pPr>
-        <w:pStyle w:val="ListParagraph"/>
-        <w:numPr>
-          <w:ilvl w:val="0"/>
-          <w:numId w:val="1"/>
-        </w:numPr>
-      </w:pPr>
-      <w:r>
-        <w:t>until  </w:t>
-      </w:r>
-      <w:r>
-        <w:br/>
-      </w:r>
-    </w:p>
-    <w:p>
-      <w:pPr>
-        <w:pStyle w:val="ListParagraph"/>
-        <w:numPr>
-          <w:ilvl w:val="0"/>
-          <w:numId w:val="1"/>
-        </w:numPr>
-      </w:pPr>
-      <w:r>
-        <w:t xml:space="preserve">uses </w:t>
-      </w:r>
-      <w:r>
-        <w:br/>
-      </w:r>
-    </w:p>
-    <w:p>
-      <w:pPr>
-        <w:pStyle w:val="ListParagraph"/>
-        <w:numPr>
-          <w:ilvl w:val="0"/>
-          <w:numId w:val="1"/>
-        </w:numPr>
-      </w:pPr>
-      <w:r>
-        <w:t>while  </w:t>
-      </w:r>
-      <w:r>
-        <w:br/>
-      </w:r>
-    </w:p>
-    <w:p>
-      <w:pPr>
-        <w:pStyle w:val="ListParagraph"/>
-        <w:numPr>
-          <w:ilvl w:val="0"/>
-          <w:numId w:val="1"/>
-        </w:numPr>
-      </w:pPr>
-      <w:r>
-        <w:t xml:space="preserve">with </w:t>
-      </w:r>
+        <w:t>while</w:t>
+      </w:r>
+      <w:r>
+        <w:t>: the keyword used to create a loop, or put at the end of a do statement to evaluate a Boolean expression  </w:t>
+      </w:r>
+      <w:bookmarkStart w:id="0" w:name="_GoBack"/>
+      <w:bookmarkEnd w:id="0"/>
     </w:p>
     <w:p/>
     <w:p>
@@ -1538,7 +1551,6 @@
     </w:p>
     <w:p>
       <w:r>
-        <w:lastRenderedPageBreak/>
         <w:t>All AL projects must have the header “</w:t>
       </w:r>
       <w:proofErr w:type="gramStart"/>
@@ -1554,8 +1566,6 @@
       <w:r>
         <w:t xml:space="preserve">:”. If the file does not have the specified header, then the file will be rejected and will not compile the code. The user is allowed no not have any variables and not have any methods at all if they chose to. </w:t>
       </w:r>
-      <w:bookmarkStart w:id="0" w:name="_GoBack"/>
-      <w:bookmarkEnd w:id="0"/>
     </w:p>
     <w:sectPr>
       <w:pgSz w:w="12240" w:h="15840"/>

</xml_diff>

<commit_message>
defined keywords in grammar, working on getting it finished, learning process is long
</commit_message>
<xml_diff>
--- a/LangC_HolderFolder/LangC_DocumentationFolder/LangC_AL_Syntax.docx
+++ b/LangC_HolderFolder/LangC_DocumentationFolder/LangC_AL_Syntax.docx
@@ -565,13 +565,8 @@
           <w:numId w:val="1"/>
         </w:numPr>
       </w:pPr>
-      <w:proofErr w:type="gramStart"/>
-      <w:r>
-        <w:t>and</w:t>
-      </w:r>
-      <w:proofErr w:type="gramEnd"/>
-      <w:r>
-        <w:t>: the conjunction of two statements in a Boolean expression. Ex: if x == 3 and y == 4</w:t>
+      <w:r>
+        <w:t>and: the conjunction of two statements in a Boolean expression. Ex: if x == 3 and y == 4</w:t>
       </w:r>
       <w:r>
         <w:br/>
@@ -600,13 +595,8 @@
           <w:numId w:val="1"/>
         </w:numPr>
       </w:pPr>
-      <w:proofErr w:type="gramStart"/>
-      <w:r>
-        <w:t>as</w:t>
-      </w:r>
-      <w:proofErr w:type="gramEnd"/>
-      <w:r>
-        <w:t>:</w:t>
+      <w:r>
+        <w:t>as:</w:t>
       </w:r>
       <w:r>
         <w:t xml:space="preserve"> operator that allows you to perform certain types of conversions between compatible reference types. Ex:</w:t>
@@ -1015,11 +1005,9 @@
           <w:numId w:val="1"/>
         </w:numPr>
       </w:pPr>
-      <w:proofErr w:type="gramStart"/>
       <w:r>
         <w:t>loops</w:t>
       </w:r>
-      <w:proofErr w:type="gramEnd"/>
       <w:r>
         <w:t>:</w:t>
       </w:r>
@@ -1031,6 +1019,191 @@
       </w:r>
       <w:r>
         <w:t>followed by ‘times’ creates a loop that will go a certain number of times</w:t>
+      </w:r>
+    </w:p>
+    <w:p>
+      <w:pPr>
+        <w:pStyle w:val="ListParagraph"/>
+      </w:pPr>
+      <w:r>
+        <w:t xml:space="preserve"> </w:t>
+      </w:r>
+    </w:p>
+    <w:p>
+      <w:pPr>
+        <w:pStyle w:val="ListParagraph"/>
+        <w:numPr>
+          <w:ilvl w:val="0"/>
+          <w:numId w:val="1"/>
+        </w:numPr>
+      </w:pPr>
+      <w:r>
+        <w:t>null</w:t>
+      </w:r>
+      <w:r>
+        <w:t xml:space="preserve">: </w:t>
+      </w:r>
+      <w:r>
+        <w:t xml:space="preserve">the </w:t>
+      </w:r>
+      <w:r>
+        <w:t xml:space="preserve">keyword used to assign a variable nothing. </w:t>
+      </w:r>
+      <w:r>
+        <w:br/>
+      </w:r>
+    </w:p>
+    <w:p>
+      <w:pPr>
+        <w:pStyle w:val="ListParagraph"/>
+        <w:numPr>
+          <w:ilvl w:val="0"/>
+          <w:numId w:val="1"/>
+        </w:numPr>
+      </w:pPr>
+      <w:r>
+        <w:t>not</w:t>
+      </w:r>
+      <w:r>
+        <w:t>: literal not, used in Boolean expressions</w:t>
+      </w:r>
+      <w:r>
+        <w:t xml:space="preserve"> </w:t>
+      </w:r>
+      <w:r>
+        <w:t xml:space="preserve">  </w:t>
+      </w:r>
+      <w:r>
+        <w:t xml:space="preserve">  </w:t>
+      </w:r>
+      <w:r>
+        <w:br/>
+      </w:r>
+    </w:p>
+    <w:p>
+      <w:pPr>
+        <w:pStyle w:val="ListParagraph"/>
+        <w:numPr>
+          <w:ilvl w:val="0"/>
+          <w:numId w:val="1"/>
+        </w:numPr>
+      </w:pPr>
+      <w:r>
+        <w:t>or</w:t>
+      </w:r>
+      <w:r>
+        <w:t>:</w:t>
+      </w:r>
+      <w:r>
+        <w:t xml:space="preserve"> </w:t>
+      </w:r>
+      <w:r>
+        <w:t>the keyword</w:t>
+      </w:r>
+      <w:r>
+        <w:t> </w:t>
+      </w:r>
+      <w:r>
+        <w:t>used in Boolean expressions, (booleanExpression1) or (booleanExpression2)</w:t>
+      </w:r>
+      <w:r>
+        <w:t xml:space="preserve">  </w:t>
+      </w:r>
+      <w:r>
+        <w:br/>
+      </w:r>
+    </w:p>
+    <w:p>
+      <w:pPr>
+        <w:pStyle w:val="ListParagraph"/>
+        <w:numPr>
+          <w:ilvl w:val="0"/>
+          <w:numId w:val="1"/>
+        </w:numPr>
+      </w:pPr>
+      <w:r>
+        <w:t>program</w:t>
+      </w:r>
+      <w:r>
+        <w:t>:</w:t>
+      </w:r>
+      <w:r>
+        <w:t xml:space="preserve"> </w:t>
+      </w:r>
+      <w:r>
+        <w:t>the keyword</w:t>
+      </w:r>
+      <w:r>
+        <w:t> </w:t>
+      </w:r>
+      <w:r>
+        <w:t xml:space="preserve">used to define a </w:t>
+      </w:r>
+      <w:r>
+        <w:t>the program name</w:t>
+      </w:r>
+    </w:p>
+    <w:p>
+      <w:pPr>
+        <w:pStyle w:val="ListParagraph"/>
+      </w:pPr>
+    </w:p>
+    <w:p>
+      <w:pPr>
+        <w:pStyle w:val="ListParagraph"/>
+        <w:numPr>
+          <w:ilvl w:val="0"/>
+          <w:numId w:val="1"/>
+        </w:numPr>
+      </w:pPr>
+      <w:r>
+        <w:t>set</w:t>
+      </w:r>
+      <w:r>
+        <w:t>:</w:t>
+      </w:r>
+      <w:r>
+        <w:t xml:space="preserve"> the keyword</w:t>
+      </w:r>
+      <w:r>
+        <w:t xml:space="preserve"> used to define a set of objects</w:t>
+      </w:r>
+    </w:p>
+    <w:p>
+      <w:pPr>
+        <w:pStyle w:val="ListParagraph"/>
+      </w:pPr>
+    </w:p>
+    <w:p>
+      <w:pPr>
+        <w:pStyle w:val="ListParagraph"/>
+        <w:numPr>
+          <w:ilvl w:val="0"/>
+          <w:numId w:val="1"/>
+        </w:numPr>
+      </w:pPr>
+      <w:r>
+        <w:t>switch</w:t>
+      </w:r>
+      <w:r>
+        <w:t>: the keyword used to define a switch statement</w:t>
+      </w:r>
+    </w:p>
+    <w:p>
+      <w:pPr>
+        <w:pStyle w:val="ListParagraph"/>
+      </w:pPr>
+    </w:p>
+    <w:p>
+      <w:pPr>
+        <w:pStyle w:val="ListParagraph"/>
+        <w:numPr>
+          <w:ilvl w:val="0"/>
+          <w:numId w:val="1"/>
+        </w:numPr>
+      </w:pPr>
+      <w:r>
+        <w:t>this: the keyword used to define ‘this’ program</w:t>
       </w:r>
       <w:bookmarkStart w:id="0" w:name="_GoBack"/>
       <w:bookmarkEnd w:id="0"/>
@@ -1039,32 +1212,106 @@
       <w:pPr>
         <w:pStyle w:val="ListParagraph"/>
       </w:pPr>
+    </w:p>
+    <w:p>
+      <w:pPr>
+        <w:pStyle w:val="ListParagraph"/>
+        <w:numPr>
+          <w:ilvl w:val="0"/>
+          <w:numId w:val="1"/>
+        </w:numPr>
+      </w:pPr>
+      <w:r>
+        <w:t>times:</w:t>
+      </w:r>
+      <w:r>
+        <w:t xml:space="preserve"> the keyword used with the loops keyword and is preceded by a number</w:t>
+      </w:r>
+      <w:r>
+        <w:br/>
+      </w:r>
+    </w:p>
+    <w:p>
+      <w:pPr>
+        <w:pStyle w:val="ListParagraph"/>
+        <w:numPr>
+          <w:ilvl w:val="0"/>
+          <w:numId w:val="1"/>
+        </w:numPr>
+      </w:pPr>
+      <w:r>
+        <w:t>to</w:t>
+      </w:r>
+      <w:r>
+        <w:t>:</w:t>
+      </w:r>
+      <w:r>
+        <w:t xml:space="preserve">  </w:t>
+      </w:r>
+      <w:r>
+        <w:br/>
+      </w:r>
+    </w:p>
+    <w:p>
+      <w:pPr>
+        <w:pStyle w:val="ListParagraph"/>
+        <w:numPr>
+          <w:ilvl w:val="0"/>
+          <w:numId w:val="1"/>
+        </w:numPr>
+      </w:pPr>
+      <w:r>
+        <w:t>true</w:t>
+      </w:r>
+      <w:r>
+        <w:t>: the keyword used to mark a Boolean as true.</w:t>
+      </w:r>
+      <w:r>
+        <w:t xml:space="preserve">  </w:t>
+      </w:r>
+      <w:r>
+        <w:br/>
+      </w:r>
+    </w:p>
+    <w:p>
+      <w:pPr>
+        <w:pStyle w:val="ListParagraph"/>
+        <w:numPr>
+          <w:ilvl w:val="0"/>
+          <w:numId w:val="1"/>
+        </w:numPr>
+      </w:pPr>
+      <w:r>
+        <w:lastRenderedPageBreak/>
+        <w:t>try</w:t>
+      </w:r>
+      <w:r>
+        <w:t>: the keyword used to surround a certain block of code that could cause an error</w:t>
+      </w:r>
+      <w:r>
+        <w:t xml:space="preserve">   </w:t>
+      </w:r>
+      <w:r>
+        <w:br/>
+      </w:r>
+    </w:p>
+    <w:p>
+      <w:pPr>
+        <w:pStyle w:val="ListParagraph"/>
+        <w:numPr>
+          <w:ilvl w:val="0"/>
+          <w:numId w:val="1"/>
+        </w:numPr>
+      </w:pPr>
+      <w:r>
+        <w:t>unimplemented</w:t>
+      </w:r>
+      <w:r>
+        <w:t>: the keyword that marks a method as unimplemented  </w:t>
+      </w:r>
       <w:r>
         <w:t xml:space="preserve"> </w:t>
       </w:r>
-    </w:p>
-    <w:p>
-      <w:pPr>
-        <w:pStyle w:val="ListParagraph"/>
-        <w:numPr>
-          <w:ilvl w:val="0"/>
-          <w:numId w:val="1"/>
-        </w:numPr>
-      </w:pPr>
-      <w:proofErr w:type="gramStart"/>
-      <w:r>
-        <w:t>null</w:t>
-      </w:r>
-      <w:proofErr w:type="gramEnd"/>
-      <w:r>
-        <w:t xml:space="preserve">: </w:t>
-      </w:r>
-      <w:r>
-        <w:t xml:space="preserve">the </w:t>
-      </w:r>
-      <w:r>
-        <w:t xml:space="preserve">keyword used to assign a variable nothing. </w:t>
-      </w:r>
       <w:r>
         <w:br/>
       </w:r>
@@ -1078,252 +1325,6 @@
         </w:numPr>
       </w:pPr>
       <w:r>
-        <w:t>not</w:t>
-      </w:r>
-      <w:r>
-        <w:t>: literal not, used in Boolean expressions</w:t>
-      </w:r>
-      <w:r>
-        <w:t xml:space="preserve"> </w:t>
-      </w:r>
-      <w:r>
-        <w:t xml:space="preserve">  </w:t>
-      </w:r>
-      <w:r>
-        <w:t xml:space="preserve">  </w:t>
-      </w:r>
-      <w:r>
-        <w:br/>
-      </w:r>
-    </w:p>
-    <w:p>
-      <w:pPr>
-        <w:pStyle w:val="ListParagraph"/>
-        <w:numPr>
-          <w:ilvl w:val="0"/>
-          <w:numId w:val="1"/>
-        </w:numPr>
-      </w:pPr>
-      <w:r>
-        <w:t>or</w:t>
-      </w:r>
-      <w:r>
-        <w:t>:</w:t>
-      </w:r>
-      <w:r>
-        <w:t xml:space="preserve"> </w:t>
-      </w:r>
-      <w:r>
-        <w:t>the keyword</w:t>
-      </w:r>
-      <w:r>
-        <w:t> </w:t>
-      </w:r>
-      <w:r>
-        <w:t>used in Boolean expressions, (booleanExpression1) or (booleanExpression2)</w:t>
-      </w:r>
-      <w:r>
-        <w:t xml:space="preserve">  </w:t>
-      </w:r>
-      <w:r>
-        <w:br/>
-      </w:r>
-    </w:p>
-    <w:p>
-      <w:pPr>
-        <w:pStyle w:val="ListParagraph"/>
-        <w:numPr>
-          <w:ilvl w:val="0"/>
-          <w:numId w:val="1"/>
-        </w:numPr>
-      </w:pPr>
-      <w:r>
-        <w:t>program</w:t>
-      </w:r>
-      <w:r>
-        <w:t>:</w:t>
-      </w:r>
-      <w:r>
-        <w:t xml:space="preserve"> </w:t>
-      </w:r>
-      <w:r>
-        <w:t>the keyword</w:t>
-      </w:r>
-      <w:r>
-        <w:t> </w:t>
-      </w:r>
-      <w:r>
-        <w:t xml:space="preserve">used to define a </w:t>
-      </w:r>
-      <w:r>
-        <w:t>the program name</w:t>
-      </w:r>
-    </w:p>
-    <w:p>
-      <w:pPr>
-        <w:pStyle w:val="ListParagraph"/>
-      </w:pPr>
-    </w:p>
-    <w:p>
-      <w:pPr>
-        <w:pStyle w:val="ListParagraph"/>
-        <w:numPr>
-          <w:ilvl w:val="0"/>
-          <w:numId w:val="1"/>
-        </w:numPr>
-      </w:pPr>
-      <w:r>
-        <w:t>set</w:t>
-      </w:r>
-      <w:r>
-        <w:t>:</w:t>
-      </w:r>
-      <w:r>
-        <w:t xml:space="preserve"> the keyword</w:t>
-      </w:r>
-      <w:r>
-        <w:t xml:space="preserve"> used to define a set of objects</w:t>
-      </w:r>
-    </w:p>
-    <w:p>
-      <w:pPr>
-        <w:pStyle w:val="ListParagraph"/>
-      </w:pPr>
-    </w:p>
-    <w:p>
-      <w:pPr>
-        <w:pStyle w:val="ListParagraph"/>
-        <w:numPr>
-          <w:ilvl w:val="0"/>
-          <w:numId w:val="1"/>
-        </w:numPr>
-      </w:pPr>
-      <w:r>
-        <w:t>switch</w:t>
-      </w:r>
-      <w:r>
-        <w:t>: the keyword used to define a switch statement</w:t>
-      </w:r>
-    </w:p>
-    <w:p>
-      <w:pPr>
-        <w:pStyle w:val="ListParagraph"/>
-      </w:pPr>
-    </w:p>
-    <w:p>
-      <w:pPr>
-        <w:pStyle w:val="ListParagraph"/>
-        <w:numPr>
-          <w:ilvl w:val="0"/>
-          <w:numId w:val="1"/>
-        </w:numPr>
-      </w:pPr>
-      <w:r>
-        <w:t>times:</w:t>
-      </w:r>
-      <w:r>
-        <w:t xml:space="preserve"> the keyword used with the loops keyword and is preceded by a number</w:t>
-      </w:r>
-      <w:r>
-        <w:br/>
-      </w:r>
-    </w:p>
-    <w:p>
-      <w:pPr>
-        <w:pStyle w:val="ListParagraph"/>
-        <w:numPr>
-          <w:ilvl w:val="0"/>
-          <w:numId w:val="1"/>
-        </w:numPr>
-      </w:pPr>
-      <w:r>
-        <w:t>to</w:t>
-      </w:r>
-      <w:r>
-        <w:t>:</w:t>
-      </w:r>
-      <w:r>
-        <w:t xml:space="preserve">  </w:t>
-      </w:r>
-      <w:r>
-        <w:br/>
-      </w:r>
-    </w:p>
-    <w:p>
-      <w:pPr>
-        <w:pStyle w:val="ListParagraph"/>
-        <w:numPr>
-          <w:ilvl w:val="0"/>
-          <w:numId w:val="1"/>
-        </w:numPr>
-      </w:pPr>
-      <w:proofErr w:type="gramStart"/>
-      <w:r>
-        <w:t>true</w:t>
-      </w:r>
-      <w:proofErr w:type="gramEnd"/>
-      <w:r>
-        <w:t>: the keyword used to mark a Boolean as true.</w:t>
-      </w:r>
-      <w:r>
-        <w:t xml:space="preserve">  </w:t>
-      </w:r>
-      <w:r>
-        <w:br/>
-      </w:r>
-    </w:p>
-    <w:p>
-      <w:pPr>
-        <w:pStyle w:val="ListParagraph"/>
-        <w:numPr>
-          <w:ilvl w:val="0"/>
-          <w:numId w:val="1"/>
-        </w:numPr>
-      </w:pPr>
-      <w:r>
-        <w:t>try</w:t>
-      </w:r>
-      <w:r>
-        <w:t>: the keyword used to surround a certain block of code that could cause an error</w:t>
-      </w:r>
-      <w:r>
-        <w:t xml:space="preserve">   </w:t>
-      </w:r>
-      <w:r>
-        <w:br/>
-      </w:r>
-    </w:p>
-    <w:p>
-      <w:pPr>
-        <w:pStyle w:val="ListParagraph"/>
-        <w:numPr>
-          <w:ilvl w:val="0"/>
-          <w:numId w:val="1"/>
-        </w:numPr>
-      </w:pPr>
-      <w:r>
-        <w:lastRenderedPageBreak/>
-        <w:t>unimplemented</w:t>
-      </w:r>
-      <w:r>
-        <w:t>: the keyword that marks a method as unimplemented  </w:t>
-      </w:r>
-      <w:r>
-        <w:t xml:space="preserve"> </w:t>
-      </w:r>
-      <w:r>
-        <w:br/>
-      </w:r>
-    </w:p>
-    <w:p>
-      <w:pPr>
-        <w:pStyle w:val="ListParagraph"/>
-        <w:numPr>
-          <w:ilvl w:val="0"/>
-          <w:numId w:val="1"/>
-        </w:numPr>
-      </w:pPr>
-      <w:r>
         <w:t>while</w:t>
       </w:r>
       <w:r>
@@ -1348,44 +1349,21 @@
       <w:pPr>
         <w:pStyle w:val="NoSpacing"/>
       </w:pPr>
-      <w:proofErr w:type="gramStart"/>
-      <w:r>
-        <w:t>:</w:t>
-      </w:r>
-      <w:proofErr w:type="spellStart"/>
-      <w:r>
-        <w:t>alproject</w:t>
-      </w:r>
-      <w:proofErr w:type="spellEnd"/>
-      <w:proofErr w:type="gramEnd"/>
-      <w:r>
-        <w:t>"</w:t>
-      </w:r>
-    </w:p>
-    <w:p>
-      <w:pPr>
-        <w:pStyle w:val="NoSpacing"/>
-      </w:pPr>
-    </w:p>
-    <w:p>
-      <w:pPr>
-        <w:pStyle w:val="NoSpacing"/>
-      </w:pPr>
-      <w:proofErr w:type="gramStart"/>
-      <w:r>
-        <w:t>this</w:t>
-      </w:r>
-      <w:proofErr w:type="gramEnd"/>
-      <w:r>
-        <w:t xml:space="preserve"> program "</w:t>
-      </w:r>
-      <w:proofErr w:type="spellStart"/>
-      <w:r>
-        <w:t>AL_Structure</w:t>
-      </w:r>
-      <w:proofErr w:type="spellEnd"/>
-      <w:r>
-        <w:t>"</w:t>
+      <w:r>
+        <w:t>:alproject"</w:t>
+      </w:r>
+    </w:p>
+    <w:p>
+      <w:pPr>
+        <w:pStyle w:val="NoSpacing"/>
+      </w:pPr>
+    </w:p>
+    <w:p>
+      <w:pPr>
+        <w:pStyle w:val="NoSpacing"/>
+      </w:pPr>
+      <w:r>
+        <w:t>this program "AL_Structure"</w:t>
       </w:r>
     </w:p>
     <w:p>
@@ -1434,13 +1412,8 @@
       <w:pPr>
         <w:pStyle w:val="NoSpacing"/>
       </w:pPr>
-      <w:proofErr w:type="gramStart"/>
-      <w:r>
-        <w:t>:variables</w:t>
-      </w:r>
-      <w:proofErr w:type="gramEnd"/>
-      <w:r>
-        <w:t>:</w:t>
+      <w:r>
+        <w:t>:variables:</w:t>
       </w:r>
     </w:p>
     <w:p>
@@ -1455,14 +1428,12 @@
       <w:r>
         <w:t>Let #</w:t>
       </w:r>
-      <w:proofErr w:type="spellStart"/>
       <w:r>
         <w:rPr>
           <w:i/>
         </w:rPr>
         <w:t>variableName</w:t>
       </w:r>
-      <w:proofErr w:type="spellEnd"/>
       <w:r>
         <w:t xml:space="preserve"> = (string or number or whatever is needed)</w:t>
       </w:r>
@@ -1505,40 +1476,28 @@
       <w:pPr>
         <w:pStyle w:val="NoSpacing"/>
       </w:pPr>
-      <w:proofErr w:type="gramStart"/>
-      <w:r>
-        <w:t>:methods</w:t>
-      </w:r>
-      <w:proofErr w:type="gramEnd"/>
-      <w:r>
-        <w:t>:</w:t>
-      </w:r>
-    </w:p>
-    <w:p>
-      <w:pPr>
-        <w:pStyle w:val="NoSpacing"/>
-      </w:pPr>
-    </w:p>
-    <w:p>
-      <w:pPr>
-        <w:pStyle w:val="NoSpacing"/>
-      </w:pPr>
-      <w:proofErr w:type="gramStart"/>
-      <w:r>
-        <w:t>method</w:t>
-      </w:r>
-      <w:proofErr w:type="gramEnd"/>
-      <w:r>
-        <w:t xml:space="preserve"> </w:t>
-      </w:r>
-      <w:proofErr w:type="spellStart"/>
+      <w:r>
+        <w:t>:methods:</w:t>
+      </w:r>
+    </w:p>
+    <w:p>
+      <w:pPr>
+        <w:pStyle w:val="NoSpacing"/>
+      </w:pPr>
+    </w:p>
+    <w:p>
+      <w:pPr>
+        <w:pStyle w:val="NoSpacing"/>
+      </w:pPr>
+      <w:r>
+        <w:t xml:space="preserve">method </w:t>
+      </w:r>
       <w:r>
         <w:rPr>
           <w:i/>
         </w:rPr>
         <w:t>methodName</w:t>
       </w:r>
-      <w:proofErr w:type="spellEnd"/>
       <w:r>
         <w:t>(list of parameters, or none)</w:t>
       </w:r>
@@ -1576,49 +1535,26 @@
       <w:pPr>
         <w:pStyle w:val="NoSpacing"/>
       </w:pPr>
-      <w:proofErr w:type="gramStart"/>
-      <w:r>
-        <w:t>:start</w:t>
-      </w:r>
-      <w:proofErr w:type="gramEnd"/>
-      <w:r>
-        <w:t xml:space="preserve"> program:</w:t>
-      </w:r>
-    </w:p>
-    <w:p>
-      <w:pPr>
-        <w:pStyle w:val="NoSpacing"/>
-      </w:pPr>
-      <w:proofErr w:type="gramStart"/>
-      <w:r>
-        <w:t>:end</w:t>
-      </w:r>
-      <w:proofErr w:type="gramEnd"/>
-      <w:r>
-        <w:t xml:space="preserve"> program:</w:t>
-      </w:r>
-    </w:p>
-    <w:p>
-      <w:pPr>
-        <w:pStyle w:val="NoSpacing"/>
-      </w:pPr>
-    </w:p>
-    <w:p>
-      <w:r>
-        <w:t>All AL projects must have the header “</w:t>
-      </w:r>
-      <w:proofErr w:type="gramStart"/>
-      <w:r>
-        <w:t>:</w:t>
-      </w:r>
-      <w:proofErr w:type="spellStart"/>
-      <w:r>
-        <w:t>alproject</w:t>
-      </w:r>
-      <w:proofErr w:type="spellEnd"/>
-      <w:proofErr w:type="gramEnd"/>
-      <w:r>
-        <w:t xml:space="preserve">:”. If the file does not have the specified header, then the file will be rejected and will not compile the code. The user is allowed no not have any variables and not have any methods at all if they chose to. </w:t>
+      <w:r>
+        <w:t>:start program:</w:t>
+      </w:r>
+    </w:p>
+    <w:p>
+      <w:pPr>
+        <w:pStyle w:val="NoSpacing"/>
+      </w:pPr>
+      <w:r>
+        <w:t>:end program:</w:t>
+      </w:r>
+    </w:p>
+    <w:p>
+      <w:pPr>
+        <w:pStyle w:val="NoSpacing"/>
+      </w:pPr>
+    </w:p>
+    <w:p>
+      <w:r>
+        <w:t xml:space="preserve">All AL projects must have the header “:alproject:”. If the file does not have the specified header, then the file will be rejected and will not compile the code. The user is allowed no not have any variables and not have any methods at all if they chose to. </w:t>
       </w:r>
     </w:p>
     <w:sectPr>

</xml_diff>